<commit_message>
Tweaks in person type rules
</commit_message>
<xml_diff>
--- a/templates/Contrato Previdenciário do êxito.docx
+++ b/templates/Contrato Previdenciário do êxito.docx
@@ -283,6 +283,224 @@
         <w:jc w:val="both"/>
         <w:rPr>
           <w:rFonts w:ascii="Calibri" w:cs="Calibri" w:eastAsia="Calibri" w:hAnsi="Calibri"/>
+          <w:sz w:val="22"/>
+          <w:szCs w:val="22"/>
+        </w:rPr>
+      </w:pPr>
+      <w:r>
+        <w:rPr>
+          <w:rtl w:val="0"/>
+        </w:rPr>
+      </w:r>
+    </w:p>
+    <w:p>
+      <w:pPr>
+        <w:pStyle w:val="Heading1"/>
+        <w:numPr>
+          <w:ilvl w:val="0"/>
+          <w:numId w:val="3"/>
+        </w:numPr>
+        <w:ind w:left="567" w:hanging="567"/>
+        <w:jc w:val="both"/>
+        <w:rPr>
+          <w:rFonts w:ascii="Calibri" w:cs="Calibri" w:eastAsia="Calibri" w:hAnsi="Calibri"/>
+        </w:rPr>
+      </w:pPr>
+      <w:r>
+        <w:rPr>
+          <w:rFonts w:ascii="Calibri" w:cs="Calibri" w:eastAsia="Calibri" w:hAnsi="Calibri"/>
+          <w:b w:val="0"/>
+          <w:rtl w:val="0"/>
+        </w:rPr>
+        <w:t xml:space="preserve">O presente instrumento tem como objeto a prestação de serviços advocatícios a serem realizados para </w:t>
+      </w:r>
+      <w:r>
+        <w:rPr>
+          <w:rFonts w:ascii="Calibri" w:cs="Calibri" w:eastAsia="Calibri" w:hAnsi="Calibri"/>
+          <w:rtl w:val="0"/>
+        </w:rPr>
+        <w:t xml:space="preserve">{{tipo_contrato}}.</w:t>
+      </w:r>
+    </w:p>
+    <w:p>
+      <w:pPr>
+        <w:rPr/>
+      </w:pPr>
+      <w:r>
+        <w:rPr>
+          <w:rtl w:val="0"/>
+        </w:rPr>
+      </w:r>
+    </w:p>
+    <w:p>
+      <w:pPr>
+        <w:jc w:val="both"/>
+        <w:rPr>
+          <w:rFonts w:ascii="Calibri" w:cs="Calibri" w:eastAsia="Calibri" w:hAnsi="Calibri"/>
+          <w:sz w:val="24"/>
+          <w:szCs w:val="24"/>
+        </w:rPr>
+      </w:pPr>
+      <w:r>
+        <w:rPr>
+          <w:rFonts w:ascii="Calibri" w:cs="Calibri" w:eastAsia="Calibri" w:hAnsi="Calibri"/>
+          <w:b w:val="1"/>
+          <w:sz w:val="24"/>
+          <w:szCs w:val="24"/>
+          <w:rtl w:val="0"/>
+        </w:rPr>
+        <w:t xml:space="preserve">Parágrafo único:</w:t>
+      </w:r>
+      <w:r>
+        <w:rPr>
+          <w:rFonts w:ascii="Calibri" w:cs="Calibri" w:eastAsia="Calibri" w:hAnsi="Calibri"/>
+          <w:sz w:val="24"/>
+          <w:szCs w:val="24"/>
+          <w:rtl w:val="0"/>
+        </w:rPr>
+        <w:t xml:space="preserve"> As atividades a serem executadas pela </w:t>
+      </w:r>
+      <w:r>
+        <w:rPr>
+          <w:rFonts w:ascii="Calibri" w:cs="Calibri" w:eastAsia="Calibri" w:hAnsi="Calibri"/>
+          <w:b w:val="1"/>
+          <w:sz w:val="24"/>
+          <w:szCs w:val="24"/>
+          <w:rtl w:val="0"/>
+        </w:rPr>
+        <w:t xml:space="preserve">Contratada </w:t>
+      </w:r>
+      <w:r>
+        <w:rPr>
+          <w:rFonts w:ascii="Calibri" w:cs="Calibri" w:eastAsia="Calibri" w:hAnsi="Calibri"/>
+          <w:sz w:val="24"/>
+          <w:szCs w:val="24"/>
+          <w:rtl w:val="0"/>
+        </w:rPr>
+        <w:t xml:space="preserve">com relação à defesa dos interesses do </w:t>
+      </w:r>
+      <w:r>
+        <w:rPr>
+          <w:rFonts w:ascii="Calibri" w:cs="Calibri" w:eastAsia="Calibri" w:hAnsi="Calibri"/>
+          <w:b w:val="1"/>
+          <w:sz w:val="24"/>
+          <w:szCs w:val="24"/>
+          <w:rtl w:val="0"/>
+        </w:rPr>
+        <w:t xml:space="preserve">Contratante</w:t>
+      </w:r>
+      <w:r>
+        <w:rPr>
+          <w:rFonts w:ascii="Calibri" w:cs="Calibri" w:eastAsia="Calibri" w:hAnsi="Calibri"/>
+          <w:sz w:val="24"/>
+          <w:szCs w:val="24"/>
+          <w:rtl w:val="0"/>
+        </w:rPr>
+        <w:t xml:space="preserve">,</w:t>
+      </w:r>
+      <w:r>
+        <w:rPr>
+          <w:rFonts w:ascii="Calibri" w:cs="Calibri" w:eastAsia="Calibri" w:hAnsi="Calibri"/>
+          <w:b w:val="1"/>
+          <w:sz w:val="24"/>
+          <w:szCs w:val="24"/>
+          <w:rtl w:val="0"/>
+        </w:rPr>
+        <w:t xml:space="preserve"> </w:t>
+      </w:r>
+      <w:r>
+        <w:rPr>
+          <w:rFonts w:ascii="Calibri" w:cs="Calibri" w:eastAsia="Calibri" w:hAnsi="Calibri"/>
+          <w:sz w:val="24"/>
+          <w:szCs w:val="24"/>
+          <w:rtl w:val="0"/>
+        </w:rPr>
+        <w:t xml:space="preserve">se iniciarão a partir da data deste instrumento contratual, não podendo ser responsabilizada por atos praticados por outros patronos anteriores a esta data.</w:t>
+      </w:r>
+    </w:p>
+    <w:p>
+      <w:pPr>
+        <w:rPr>
+          <w:rFonts w:ascii="Calibri" w:cs="Calibri" w:eastAsia="Calibri" w:hAnsi="Calibri"/>
+          <w:sz w:val="24"/>
+          <w:szCs w:val="24"/>
+        </w:rPr>
+      </w:pPr>
+      <w:r>
+        <w:rPr>
+          <w:rtl w:val="0"/>
+        </w:rPr>
+      </w:r>
+    </w:p>
+    <w:p>
+      <w:pPr>
+        <w:pStyle w:val="Heading1"/>
+        <w:numPr>
+          <w:ilvl w:val="1"/>
+          <w:numId w:val="3"/>
+        </w:numPr>
+        <w:ind w:left="567" w:hanging="567"/>
+        <w:jc w:val="both"/>
+        <w:rPr>
+          <w:rFonts w:ascii="Calibri" w:cs="Calibri" w:eastAsia="Calibri" w:hAnsi="Calibri"/>
+          <w:b w:val="0"/>
+        </w:rPr>
+      </w:pPr>
+      <w:r>
+        <w:rPr>
+          <w:rFonts w:ascii="Calibri" w:cs="Calibri" w:eastAsia="Calibri" w:hAnsi="Calibri"/>
+          <w:b w:val="0"/>
+          <w:rtl w:val="0"/>
+        </w:rPr>
+        <w:t xml:space="preserve">As atividades inclusas na prestação de serviço objeto deste instrumento são todas aquelas inerentes à profissão, quais sejam: Praticar quaisquer atos e medidas necessárias e inerentes à causa junto a todas as repartições públicas da União, dos Estados e dos Municípios, bem como órgãos a estes ligados direta ou indiretamente, seja por delegação, concessão ou outros meios, tais como de estabelecimentos particulares, bem como todos os atos inerentes ao exercício da advocacia e aqueles constantes no Estatuto da Ordem dos Advogados do Brasil e os especificados no instrumento procuratório/substabelecimento.</w:t>
+      </w:r>
+    </w:p>
+    <w:p>
+      <w:pPr>
+        <w:pStyle w:val="Heading1"/>
+        <w:jc w:val="both"/>
+        <w:rPr>
+          <w:rFonts w:ascii="Calibri" w:cs="Calibri" w:eastAsia="Calibri" w:hAnsi="Calibri"/>
+          <w:sz w:val="22"/>
+          <w:szCs w:val="22"/>
+        </w:rPr>
+      </w:pPr>
+      <w:r>
+        <w:rPr>
+          <w:rtl w:val="0"/>
+        </w:rPr>
+      </w:r>
+    </w:p>
+    <w:p>
+      <w:pPr>
+        <w:shd w:fill="f2dbdb" w:val="clear"/>
+        <w:ind w:firstLine="567"/>
+        <w:rPr>
+          <w:rFonts w:ascii="Calibri" w:cs="Calibri" w:eastAsia="Calibri" w:hAnsi="Calibri"/>
+          <w:b w:val="1"/>
+          <w:sz w:val="26"/>
+          <w:szCs w:val="26"/>
+        </w:rPr>
+      </w:pPr>
+      <w:r>
+        <w:rPr>
+          <w:rFonts w:ascii="Calibri" w:cs="Calibri" w:eastAsia="Calibri" w:hAnsi="Calibri"/>
+          <w:b w:val="1"/>
+          <w:sz w:val="26"/>
+          <w:szCs w:val="26"/>
+          <w:rtl w:val="0"/>
+        </w:rPr>
+        <w:t xml:space="preserve">|Cláusula Segunda - Dos Atos Processuais</w:t>
+      </w:r>
+    </w:p>
+    <w:p>
+      <w:pPr>
+        <w:pStyle w:val="Heading1"/>
+        <w:ind w:left="567" w:firstLine="0"/>
+        <w:jc w:val="both"/>
+        <w:rPr>
+          <w:rFonts w:ascii="Calibri" w:cs="Calibri" w:eastAsia="Calibri" w:hAnsi="Calibri"/>
+          <w:b w:val="0"/>
           <w:sz w:val="22"/>
           <w:szCs w:val="22"/>
         </w:rPr>
@@ -304,127 +522,21 @@
         <w:jc w:val="both"/>
         <w:rPr>
           <w:rFonts w:ascii="Calibri" w:cs="Calibri" w:eastAsia="Calibri" w:hAnsi="Calibri"/>
-        </w:rPr>
-      </w:pPr>
-      <w:r>
-        <w:rPr>
-          <w:rFonts w:ascii="Calibri" w:cs="Calibri" w:eastAsia="Calibri" w:hAnsi="Calibri"/>
-          <w:b w:val="0"/>
-          <w:rtl w:val="0"/>
-        </w:rPr>
-        <w:t xml:space="preserve">O presente instrumento tem como objeto a prestação de serviços advocatícios a serem realizados para </w:t>
-      </w:r>
-      <w:r>
-        <w:rPr>
-          <w:rFonts w:ascii="Calibri" w:cs="Calibri" w:eastAsia="Calibri" w:hAnsi="Calibri"/>
-          <w:rtl w:val="0"/>
-        </w:rPr>
-        <w:t xml:space="preserve">{{tipo_contrato}}.</w:t>
+          <w:b w:val="0"/>
+        </w:rPr>
+      </w:pPr>
+      <w:r>
+        <w:rPr>
+          <w:rFonts w:ascii="Calibri" w:cs="Calibri" w:eastAsia="Calibri" w:hAnsi="Calibri"/>
+          <w:b w:val="0"/>
+          <w:rtl w:val="0"/>
+        </w:rPr>
+        <w:t xml:space="preserve">A contratação se dá pelo escritório da Dra. Letícia Colitti, podendo atuação do processo se dar por quaisquer profissionais dele pertencentes. Assim a Dra. Letícia não acompanhará obrigatoriamente as audiências, mas de acordo com a agenda será designada um profissional capacitado.</w:t>
       </w:r>
     </w:p>
     <w:p>
       <w:pPr>
         <w:rPr/>
-      </w:pPr>
-      <w:r>
-        <w:rPr>
-          <w:rtl w:val="0"/>
-        </w:rPr>
-      </w:r>
-    </w:p>
-    <w:p>
-      <w:pPr>
-        <w:jc w:val="both"/>
-        <w:rPr>
-          <w:rFonts w:ascii="Calibri" w:cs="Calibri" w:eastAsia="Calibri" w:hAnsi="Calibri"/>
-          <w:sz w:val="24"/>
-          <w:szCs w:val="24"/>
-        </w:rPr>
-      </w:pPr>
-      <w:r>
-        <w:rPr>
-          <w:rFonts w:ascii="Calibri" w:cs="Calibri" w:eastAsia="Calibri" w:hAnsi="Calibri"/>
-          <w:b w:val="1"/>
-          <w:sz w:val="24"/>
-          <w:szCs w:val="24"/>
-          <w:rtl w:val="0"/>
-        </w:rPr>
-        <w:t xml:space="preserve">Parágrafo único:</w:t>
-      </w:r>
-      <w:r>
-        <w:rPr>
-          <w:rFonts w:ascii="Calibri" w:cs="Calibri" w:eastAsia="Calibri" w:hAnsi="Calibri"/>
-          <w:sz w:val="24"/>
-          <w:szCs w:val="24"/>
-          <w:rtl w:val="0"/>
-        </w:rPr>
-        <w:t xml:space="preserve"> As atividades a serem executadas pela </w:t>
-      </w:r>
-      <w:r>
-        <w:rPr>
-          <w:rFonts w:ascii="Calibri" w:cs="Calibri" w:eastAsia="Calibri" w:hAnsi="Calibri"/>
-          <w:b w:val="1"/>
-          <w:sz w:val="24"/>
-          <w:szCs w:val="24"/>
-          <w:rtl w:val="0"/>
-        </w:rPr>
-        <w:t xml:space="preserve">Contratada </w:t>
-      </w:r>
-      <w:r>
-        <w:rPr>
-          <w:rFonts w:ascii="Calibri" w:cs="Calibri" w:eastAsia="Calibri" w:hAnsi="Calibri"/>
-          <w:sz w:val="24"/>
-          <w:szCs w:val="24"/>
-          <w:rtl w:val="0"/>
-        </w:rPr>
-        <w:t xml:space="preserve">com relação à defesa dos interesses do </w:t>
-      </w:r>
-      <w:r>
-        <w:rPr>
-          <w:rFonts w:ascii="Calibri" w:cs="Calibri" w:eastAsia="Calibri" w:hAnsi="Calibri"/>
-          <w:b w:val="1"/>
-          <w:sz w:val="24"/>
-          <w:szCs w:val="24"/>
-          <w:rtl w:val="0"/>
-        </w:rPr>
-        <w:t xml:space="preserve">Contratante</w:t>
-      </w:r>
-      <w:r>
-        <w:rPr>
-          <w:rFonts w:ascii="Calibri" w:cs="Calibri" w:eastAsia="Calibri" w:hAnsi="Calibri"/>
-          <w:sz w:val="24"/>
-          <w:szCs w:val="24"/>
-          <w:rtl w:val="0"/>
-        </w:rPr>
-        <w:t xml:space="preserve">,</w:t>
-      </w:r>
-      <w:r>
-        <w:rPr>
-          <w:rFonts w:ascii="Calibri" w:cs="Calibri" w:eastAsia="Calibri" w:hAnsi="Calibri"/>
-          <w:b w:val="1"/>
-          <w:sz w:val="24"/>
-          <w:szCs w:val="24"/>
-          <w:rtl w:val="0"/>
-        </w:rPr>
-        <w:t xml:space="preserve"> </w:t>
-      </w:r>
-      <w:r>
-        <w:rPr>
-          <w:rFonts w:ascii="Calibri" w:cs="Calibri" w:eastAsia="Calibri" w:hAnsi="Calibri"/>
-          <w:sz w:val="24"/>
-          <w:szCs w:val="24"/>
-          <w:rtl w:val="0"/>
-        </w:rPr>
-        <w:t xml:space="preserve">se iniciarão a partir da data deste instrumento contratual, não podendo ser responsabilizada por atos praticados por outros patronos anteriores a esta data.</w:t>
-      </w:r>
-    </w:p>
-    <w:p>
-      <w:pPr>
-        <w:rPr>
-          <w:rFonts w:ascii="Calibri" w:cs="Calibri" w:eastAsia="Calibri" w:hAnsi="Calibri"/>
-          <w:sz w:val="24"/>
-          <w:szCs w:val="24"/>
-        </w:rPr>
       </w:pPr>
       <w:r>
         <w:rPr>
@@ -452,15 +564,166 @@
           <w:b w:val="0"/>
           <w:rtl w:val="0"/>
         </w:rPr>
-        <w:t xml:space="preserve">As atividades inclusas na prestação de serviço objeto deste instrumento são todas aquelas inerentes à profissão, quais sejam: Praticar quaisquer atos e medidas necessárias e inerentes à causa junto a todas as repartições públicas da União, dos Estados e dos Municípios, bem como órgãos a estes ligados direta ou indiretamente, seja por delegação, concessão ou outros meios, tais como de estabelecimentos particulares, bem como todos os atos inerentes ao exercício da advocacia e aqueles constantes no Estatuto da Ordem dos Advogados do Brasil e os especificados no instrumento procuratório/substabelecimento.</w:t>
+        <w:t xml:space="preserve"> Caso haja interesse da exclusividade da atuação pela Dra. Letícia Colitti no momento da audiência o valor praticado sofrerá taxa adicional de 50% do valor contratado e será realizado mediante a disponibilidade de agenda. </w:t>
       </w:r>
     </w:p>
     <w:p>
       <w:pPr>
         <w:pStyle w:val="Heading1"/>
-        <w:jc w:val="both"/>
-        <w:rPr>
-          <w:rFonts w:ascii="Calibri" w:cs="Calibri" w:eastAsia="Calibri" w:hAnsi="Calibri"/>
+        <w:ind w:left="567" w:firstLine="0"/>
+        <w:jc w:val="both"/>
+        <w:rPr>
+          <w:rFonts w:ascii="Calibri" w:cs="Calibri" w:eastAsia="Calibri" w:hAnsi="Calibri"/>
+          <w:b w:val="0"/>
+        </w:rPr>
+      </w:pPr>
+      <w:r>
+        <w:rPr>
+          <w:rtl w:val="0"/>
+        </w:rPr>
+      </w:r>
+    </w:p>
+    <w:p>
+      <w:pPr>
+        <w:pStyle w:val="Heading1"/>
+        <w:numPr>
+          <w:ilvl w:val="1"/>
+          <w:numId w:val="2"/>
+        </w:numPr>
+        <w:ind w:left="567" w:hanging="567"/>
+        <w:jc w:val="both"/>
+        <w:rPr>
+          <w:rFonts w:ascii="Calibri" w:cs="Calibri" w:eastAsia="Calibri" w:hAnsi="Calibri"/>
+          <w:b w:val="0"/>
+        </w:rPr>
+      </w:pPr>
+      <w:r>
+        <w:rPr>
+          <w:rFonts w:ascii="Calibri" w:cs="Calibri" w:eastAsia="Calibri" w:hAnsi="Calibri"/>
+          <w:b w:val="0"/>
+          <w:rtl w:val="0"/>
+        </w:rPr>
+        <w:t xml:space="preserve">Se houver a necessidade de contratação de outros profissionais, no decurso do processo, a </w:t>
+      </w:r>
+      <w:r>
+        <w:rPr>
+          <w:rFonts w:ascii="Calibri" w:cs="Calibri" w:eastAsia="Calibri" w:hAnsi="Calibri"/>
+          <w:rtl w:val="0"/>
+        </w:rPr>
+        <w:t xml:space="preserve">Contratada</w:t>
+      </w:r>
+      <w:r>
+        <w:rPr>
+          <w:rFonts w:ascii="Calibri" w:cs="Calibri" w:eastAsia="Calibri" w:hAnsi="Calibri"/>
+          <w:b w:val="0"/>
+          <w:rtl w:val="0"/>
+        </w:rPr>
+        <w:t xml:space="preserve"> elaborará substabelecimento, indicando escritório de seu conhecimento, restando facultado ao </w:t>
+      </w:r>
+      <w:r>
+        <w:rPr>
+          <w:rFonts w:ascii="Calibri" w:cs="Calibri" w:eastAsia="Calibri" w:hAnsi="Calibri"/>
+          <w:rtl w:val="0"/>
+        </w:rPr>
+        <w:t xml:space="preserve">Contratante</w:t>
+      </w:r>
+      <w:r>
+        <w:rPr>
+          <w:rFonts w:ascii="Calibri" w:cs="Calibri" w:eastAsia="Calibri" w:hAnsi="Calibri"/>
+          <w:b w:val="0"/>
+          <w:rtl w:val="0"/>
+        </w:rPr>
+        <w:t xml:space="preserve"> aceitá-lo ou não. Aceitando, ficará sob a responsabilidade, única e exclusivamente do </w:t>
+      </w:r>
+      <w:r>
+        <w:rPr>
+          <w:rFonts w:ascii="Calibri" w:cs="Calibri" w:eastAsia="Calibri" w:hAnsi="Calibri"/>
+          <w:rtl w:val="0"/>
+        </w:rPr>
+        <w:t xml:space="preserve">Contratante</w:t>
+      </w:r>
+      <w:r>
+        <w:rPr>
+          <w:rFonts w:ascii="Calibri" w:cs="Calibri" w:eastAsia="Calibri" w:hAnsi="Calibri"/>
+          <w:b w:val="0"/>
+          <w:rtl w:val="0"/>
+        </w:rPr>
+        <w:t xml:space="preserve"> no que concerne aos honorários e atividades a serem exercidas.</w:t>
+      </w:r>
+    </w:p>
+    <w:p>
+      <w:pPr>
+        <w:rPr>
+          <w:rFonts w:ascii="Calibri" w:cs="Calibri" w:eastAsia="Calibri" w:hAnsi="Calibri"/>
+          <w:sz w:val="24"/>
+          <w:szCs w:val="24"/>
+        </w:rPr>
+      </w:pPr>
+      <w:r>
+        <w:rPr>
+          <w:rtl w:val="0"/>
+        </w:rPr>
+      </w:r>
+    </w:p>
+    <w:p>
+      <w:pPr>
+        <w:pStyle w:val="Heading1"/>
+        <w:numPr>
+          <w:ilvl w:val="1"/>
+          <w:numId w:val="2"/>
+        </w:numPr>
+        <w:ind w:left="567" w:hanging="567"/>
+        <w:jc w:val="both"/>
+        <w:rPr>
+          <w:rFonts w:ascii="Calibri" w:cs="Calibri" w:eastAsia="Calibri" w:hAnsi="Calibri"/>
+          <w:b w:val="0"/>
+        </w:rPr>
+      </w:pPr>
+      <w:r>
+        <w:rPr>
+          <w:rFonts w:ascii="Calibri" w:cs="Calibri" w:eastAsia="Calibri" w:hAnsi="Calibri"/>
+          <w:b w:val="0"/>
+          <w:rtl w:val="0"/>
+        </w:rPr>
+        <w:t xml:space="preserve">Agindo o </w:t>
+      </w:r>
+      <w:r>
+        <w:rPr>
+          <w:rFonts w:ascii="Calibri" w:cs="Calibri" w:eastAsia="Calibri" w:hAnsi="Calibri"/>
+          <w:rtl w:val="0"/>
+        </w:rPr>
+        <w:t xml:space="preserve">Contratante </w:t>
+      </w:r>
+      <w:r>
+        <w:rPr>
+          <w:rFonts w:ascii="Calibri" w:cs="Calibri" w:eastAsia="Calibri" w:hAnsi="Calibri"/>
+          <w:b w:val="0"/>
+          <w:rtl w:val="0"/>
+        </w:rPr>
+        <w:t xml:space="preserve">de forma dolosa ou culposa em face da </w:t>
+      </w:r>
+      <w:r>
+        <w:rPr>
+          <w:rFonts w:ascii="Calibri" w:cs="Calibri" w:eastAsia="Calibri" w:hAnsi="Calibri"/>
+          <w:rtl w:val="0"/>
+        </w:rPr>
+        <w:t xml:space="preserve">Contratada</w:t>
+      </w:r>
+      <w:r>
+        <w:rPr>
+          <w:rFonts w:ascii="Calibri" w:cs="Calibri" w:eastAsia="Calibri" w:hAnsi="Calibri"/>
+          <w:b w:val="0"/>
+          <w:rtl w:val="0"/>
+        </w:rPr>
+        <w:t xml:space="preserve">, restará facultado a esta, substabelecer sem reserva de iguais e se exonerar de todas as obrigações.</w:t>
+      </w:r>
+    </w:p>
+    <w:p>
+      <w:pPr>
+        <w:jc w:val="both"/>
+        <w:rPr>
+          <w:rFonts w:ascii="Calibri" w:cs="Calibri" w:eastAsia="Calibri" w:hAnsi="Calibri"/>
+          <w:b w:val="1"/>
           <w:sz w:val="22"/>
           <w:szCs w:val="22"/>
         </w:rPr>
@@ -490,25 +753,7 @@
           <w:szCs w:val="26"/>
           <w:rtl w:val="0"/>
         </w:rPr>
-        <w:t xml:space="preserve">|Cláusula Segunda - Dos Atos Processuais</w:t>
-      </w:r>
-    </w:p>
-    <w:p>
-      <w:pPr>
-        <w:pStyle w:val="Heading1"/>
-        <w:ind w:left="567" w:firstLine="0"/>
-        <w:jc w:val="both"/>
-        <w:rPr>
-          <w:rFonts w:ascii="Calibri" w:cs="Calibri" w:eastAsia="Calibri" w:hAnsi="Calibri"/>
-          <w:b w:val="0"/>
-          <w:sz w:val="22"/>
-          <w:szCs w:val="22"/>
-        </w:rPr>
-      </w:pPr>
-      <w:r>
-        <w:rPr>
-          <w:rtl w:val="0"/>
-        </w:rPr>
+        <w:t xml:space="preserve">|Cláusula Terceira - Da Remuneração </w:t>
       </w:r>
     </w:p>
     <w:p>
@@ -516,252 +761,7 @@
         <w:pStyle w:val="Heading1"/>
         <w:numPr>
           <w:ilvl w:val="0"/>
-          <w:numId w:val="1"/>
-        </w:numPr>
-        <w:ind w:left="567" w:hanging="567"/>
-        <w:jc w:val="both"/>
-        <w:rPr>
-          <w:rFonts w:ascii="Calibri" w:cs="Calibri" w:eastAsia="Calibri" w:hAnsi="Calibri"/>
-          <w:b w:val="0"/>
-        </w:rPr>
-      </w:pPr>
-      <w:r>
-        <w:rPr>
-          <w:rFonts w:ascii="Calibri" w:cs="Calibri" w:eastAsia="Calibri" w:hAnsi="Calibri"/>
-          <w:b w:val="0"/>
-          <w:rtl w:val="0"/>
-        </w:rPr>
-        <w:t xml:space="preserve">A contratação se dá pelo escritório da Dra. Letícia Colitti, podendo atuação do processo se dar por quaisquer profissionais dele pertencentes. Assim a Dra. Letícia não acompanhará obrigatoriamente as audiências, mas de acordo com a agenda será designada um profissional capacitado.</w:t>
-      </w:r>
-    </w:p>
-    <w:p>
-      <w:pPr>
-        <w:rPr/>
-      </w:pPr>
-      <w:r>
-        <w:rPr>
-          <w:rtl w:val="0"/>
-        </w:rPr>
-      </w:r>
-    </w:p>
-    <w:p>
-      <w:pPr>
-        <w:pStyle w:val="Heading1"/>
-        <w:numPr>
-          <w:ilvl w:val="1"/>
-          <w:numId w:val="1"/>
-        </w:numPr>
-        <w:ind w:left="567" w:hanging="567"/>
-        <w:jc w:val="both"/>
-        <w:rPr>
-          <w:rFonts w:ascii="Calibri" w:cs="Calibri" w:eastAsia="Calibri" w:hAnsi="Calibri"/>
-          <w:b w:val="0"/>
-        </w:rPr>
-      </w:pPr>
-      <w:r>
-        <w:rPr>
-          <w:rFonts w:ascii="Calibri" w:cs="Calibri" w:eastAsia="Calibri" w:hAnsi="Calibri"/>
-          <w:b w:val="0"/>
-          <w:rtl w:val="0"/>
-        </w:rPr>
-        <w:t xml:space="preserve"> Caso haja interesse da exclusividade da atuação pela Dra. Letícia Colitti no momento da audiência o valor praticado sofrerá taxa adicional de 50% do valor contratado e será realizado mediante a disponibilidade de agenda. </w:t>
-      </w:r>
-    </w:p>
-    <w:p>
-      <w:pPr>
-        <w:pStyle w:val="Heading1"/>
-        <w:ind w:left="567" w:firstLine="0"/>
-        <w:jc w:val="both"/>
-        <w:rPr>
-          <w:rFonts w:ascii="Calibri" w:cs="Calibri" w:eastAsia="Calibri" w:hAnsi="Calibri"/>
-          <w:b w:val="0"/>
-        </w:rPr>
-      </w:pPr>
-      <w:r>
-        <w:rPr>
-          <w:rtl w:val="0"/>
-        </w:rPr>
-      </w:r>
-    </w:p>
-    <w:p>
-      <w:pPr>
-        <w:pStyle w:val="Heading1"/>
-        <w:numPr>
-          <w:ilvl w:val="1"/>
-          <w:numId w:val="1"/>
-        </w:numPr>
-        <w:ind w:left="567" w:hanging="567"/>
-        <w:jc w:val="both"/>
-        <w:rPr>
-          <w:rFonts w:ascii="Calibri" w:cs="Calibri" w:eastAsia="Calibri" w:hAnsi="Calibri"/>
-          <w:b w:val="0"/>
-        </w:rPr>
-      </w:pPr>
-      <w:r>
-        <w:rPr>
-          <w:rFonts w:ascii="Calibri" w:cs="Calibri" w:eastAsia="Calibri" w:hAnsi="Calibri"/>
-          <w:b w:val="0"/>
-          <w:rtl w:val="0"/>
-        </w:rPr>
-        <w:t xml:space="preserve">Se houver a necessidade de contratação de outros profissionais, no decurso do processo, a </w:t>
-      </w:r>
-      <w:r>
-        <w:rPr>
-          <w:rFonts w:ascii="Calibri" w:cs="Calibri" w:eastAsia="Calibri" w:hAnsi="Calibri"/>
-          <w:rtl w:val="0"/>
-        </w:rPr>
-        <w:t xml:space="preserve">Contratada</w:t>
-      </w:r>
-      <w:r>
-        <w:rPr>
-          <w:rFonts w:ascii="Calibri" w:cs="Calibri" w:eastAsia="Calibri" w:hAnsi="Calibri"/>
-          <w:b w:val="0"/>
-          <w:rtl w:val="0"/>
-        </w:rPr>
-        <w:t xml:space="preserve"> elaborará substabelecimento, indicando escritório de seu conhecimento, restando facultado ao </w:t>
-      </w:r>
-      <w:r>
-        <w:rPr>
-          <w:rFonts w:ascii="Calibri" w:cs="Calibri" w:eastAsia="Calibri" w:hAnsi="Calibri"/>
-          <w:rtl w:val="0"/>
-        </w:rPr>
-        <w:t xml:space="preserve">Contratante</w:t>
-      </w:r>
-      <w:r>
-        <w:rPr>
-          <w:rFonts w:ascii="Calibri" w:cs="Calibri" w:eastAsia="Calibri" w:hAnsi="Calibri"/>
-          <w:b w:val="0"/>
-          <w:rtl w:val="0"/>
-        </w:rPr>
-        <w:t xml:space="preserve"> aceitá-lo ou não. Aceitando, ficará sob a responsabilidade, única e exclusivamente do </w:t>
-      </w:r>
-      <w:r>
-        <w:rPr>
-          <w:rFonts w:ascii="Calibri" w:cs="Calibri" w:eastAsia="Calibri" w:hAnsi="Calibri"/>
-          <w:rtl w:val="0"/>
-        </w:rPr>
-        <w:t xml:space="preserve">Contratante</w:t>
-      </w:r>
-      <w:r>
-        <w:rPr>
-          <w:rFonts w:ascii="Calibri" w:cs="Calibri" w:eastAsia="Calibri" w:hAnsi="Calibri"/>
-          <w:b w:val="0"/>
-          <w:rtl w:val="0"/>
-        </w:rPr>
-        <w:t xml:space="preserve"> no que concerne aos honorários e atividades a serem exercidas.</w:t>
-      </w:r>
-    </w:p>
-    <w:p>
-      <w:pPr>
-        <w:rPr>
-          <w:rFonts w:ascii="Calibri" w:cs="Calibri" w:eastAsia="Calibri" w:hAnsi="Calibri"/>
-          <w:sz w:val="24"/>
-          <w:szCs w:val="24"/>
-        </w:rPr>
-      </w:pPr>
-      <w:r>
-        <w:rPr>
-          <w:rtl w:val="0"/>
-        </w:rPr>
-      </w:r>
-    </w:p>
-    <w:p>
-      <w:pPr>
-        <w:pStyle w:val="Heading1"/>
-        <w:numPr>
-          <w:ilvl w:val="1"/>
-          <w:numId w:val="1"/>
-        </w:numPr>
-        <w:ind w:left="567" w:hanging="567"/>
-        <w:jc w:val="both"/>
-        <w:rPr>
-          <w:rFonts w:ascii="Calibri" w:cs="Calibri" w:eastAsia="Calibri" w:hAnsi="Calibri"/>
-          <w:b w:val="0"/>
-        </w:rPr>
-      </w:pPr>
-      <w:r>
-        <w:rPr>
-          <w:rFonts w:ascii="Calibri" w:cs="Calibri" w:eastAsia="Calibri" w:hAnsi="Calibri"/>
-          <w:b w:val="0"/>
-          <w:rtl w:val="0"/>
-        </w:rPr>
-        <w:t xml:space="preserve">Agindo o </w:t>
-      </w:r>
-      <w:r>
-        <w:rPr>
-          <w:rFonts w:ascii="Calibri" w:cs="Calibri" w:eastAsia="Calibri" w:hAnsi="Calibri"/>
-          <w:rtl w:val="0"/>
-        </w:rPr>
-        <w:t xml:space="preserve">Contratante </w:t>
-      </w:r>
-      <w:r>
-        <w:rPr>
-          <w:rFonts w:ascii="Calibri" w:cs="Calibri" w:eastAsia="Calibri" w:hAnsi="Calibri"/>
-          <w:b w:val="0"/>
-          <w:rtl w:val="0"/>
-        </w:rPr>
-        <w:t xml:space="preserve">de forma dolosa ou culposa em face da </w:t>
-      </w:r>
-      <w:r>
-        <w:rPr>
-          <w:rFonts w:ascii="Calibri" w:cs="Calibri" w:eastAsia="Calibri" w:hAnsi="Calibri"/>
-          <w:rtl w:val="0"/>
-        </w:rPr>
-        <w:t xml:space="preserve">Contratada</w:t>
-      </w:r>
-      <w:r>
-        <w:rPr>
-          <w:rFonts w:ascii="Calibri" w:cs="Calibri" w:eastAsia="Calibri" w:hAnsi="Calibri"/>
-          <w:b w:val="0"/>
-          <w:rtl w:val="0"/>
-        </w:rPr>
-        <w:t xml:space="preserve">, restará facultado a esta, substabelecer sem reserva de iguais e se exonerar de todas as obrigações.</w:t>
-      </w:r>
-    </w:p>
-    <w:p>
-      <w:pPr>
-        <w:jc w:val="both"/>
-        <w:rPr>
-          <w:rFonts w:ascii="Calibri" w:cs="Calibri" w:eastAsia="Calibri" w:hAnsi="Calibri"/>
-          <w:b w:val="1"/>
-          <w:sz w:val="22"/>
-          <w:szCs w:val="22"/>
-        </w:rPr>
-      </w:pPr>
-      <w:r>
-        <w:rPr>
-          <w:rtl w:val="0"/>
-        </w:rPr>
-      </w:r>
-    </w:p>
-    <w:p>
-      <w:pPr>
-        <w:shd w:fill="f2dbdb" w:val="clear"/>
-        <w:ind w:firstLine="567"/>
-        <w:rPr>
-          <w:rFonts w:ascii="Calibri" w:cs="Calibri" w:eastAsia="Calibri" w:hAnsi="Calibri"/>
-          <w:b w:val="1"/>
-          <w:sz w:val="26"/>
-          <w:szCs w:val="26"/>
-        </w:rPr>
-      </w:pPr>
-      <w:r>
-        <w:rPr>
-          <w:rFonts w:ascii="Calibri" w:cs="Calibri" w:eastAsia="Calibri" w:hAnsi="Calibri"/>
-          <w:b w:val="1"/>
-          <w:sz w:val="26"/>
-          <w:szCs w:val="26"/>
-          <w:rtl w:val="0"/>
-        </w:rPr>
-        <w:t xml:space="preserve">|Cláusula Terceira - Da Remuneração </w:t>
-      </w:r>
-    </w:p>
-    <w:p>
-      <w:pPr>
-        <w:pStyle w:val="Heading1"/>
-        <w:numPr>
-          <w:ilvl w:val="0"/>
-          <w:numId w:val="1"/>
+          <w:numId w:val="2"/>
         </w:numPr>
         <w:ind w:left="567" w:hanging="567"/>
         <w:jc w:val="both"/>
@@ -808,759 +808,6 @@
           <w:u w:val="none"/>
           <w:shd w:fill="auto" w:val="clear"/>
           <w:vertAlign w:val="baseline"/>
-        </w:rPr>
-      </w:pPr>
-      <w:r>
-        <w:rPr>
-          <w:rtl w:val="0"/>
-        </w:rPr>
-      </w:r>
-    </w:p>
-    <w:p>
-      <w:pPr>
-        <w:keepNext w:val="0"/>
-        <w:keepLines w:val="0"/>
-        <w:pageBreakBefore w:val="0"/>
-        <w:widowControl w:val="1"/>
-        <w:numPr>
-          <w:ilvl w:val="0"/>
-          <w:numId w:val="3"/>
-        </w:numPr>
-        <w:pBdr>
-          <w:top w:space="0" w:sz="0" w:val="nil"/>
-          <w:left w:space="0" w:sz="0" w:val="nil"/>
-          <w:bottom w:space="0" w:sz="0" w:val="nil"/>
-          <w:right w:space="0" w:sz="0" w:val="nil"/>
-          <w:between w:space="0" w:sz="0" w:val="nil"/>
-        </w:pBdr>
-        <w:shd w:fill="auto" w:val="clear"/>
-        <w:tabs>
-          <w:tab w:val="left" w:leader="none" w:pos="567"/>
-        </w:tabs>
-        <w:spacing w:after="0" w:before="0" w:line="240" w:lineRule="auto"/>
-        <w:ind w:left="1134" w:right="0" w:hanging="567"/>
-        <w:jc w:val="both"/>
-        <w:rPr>
-          <w:rFonts w:ascii="Times New Roman" w:cs="Times New Roman" w:eastAsia="Times New Roman" w:hAnsi="Times New Roman"/>
-          <w:b w:val="1"/>
-          <w:i w:val="0"/>
-          <w:smallCaps w:val="0"/>
-          <w:strike w:val="0"/>
-          <w:color w:val="000000"/>
-          <w:sz w:val="28"/>
-          <w:szCs w:val="28"/>
-          <w:u w:val="none"/>
-          <w:shd w:fill="auto" w:val="clear"/>
-          <w:vertAlign w:val="baseline"/>
-        </w:rPr>
-      </w:pPr>
-      <w:r>
-        <w:rPr>
-          <w:rFonts w:ascii="Calibri" w:cs="Calibri" w:eastAsia="Calibri" w:hAnsi="Calibri"/>
-          <w:b w:val="1"/>
-          <w:i w:val="0"/>
-          <w:smallCaps w:val="0"/>
-          <w:strike w:val="0"/>
-          <w:color w:val="000000"/>
-          <w:sz w:val="24"/>
-          <w:szCs w:val="24"/>
-          <w:u w:val="none"/>
-          <w:shd w:fill="auto" w:val="clear"/>
-          <w:vertAlign w:val="baseline"/>
-          <w:rtl w:val="0"/>
-        </w:rPr>
-        <w:t xml:space="preserve">30% a serem descontadas das verbas retroativas</w:t>
-      </w:r>
-      <w:r>
-        <w:rPr>
-          <w:rtl w:val="0"/>
-        </w:rPr>
-      </w:r>
-    </w:p>
-    <w:p>
-      <w:pPr>
-        <w:keepNext w:val="0"/>
-        <w:keepLines w:val="0"/>
-        <w:pageBreakBefore w:val="0"/>
-        <w:widowControl w:val="1"/>
-        <w:numPr>
-          <w:ilvl w:val="0"/>
-          <w:numId w:val="3"/>
-        </w:numPr>
-        <w:pBdr>
-          <w:top w:space="0" w:sz="0" w:val="nil"/>
-          <w:left w:space="0" w:sz="0" w:val="nil"/>
-          <w:bottom w:space="0" w:sz="0" w:val="nil"/>
-          <w:right w:space="0" w:sz="0" w:val="nil"/>
-          <w:between w:space="0" w:sz="0" w:val="nil"/>
-        </w:pBdr>
-        <w:shd w:fill="auto" w:val="clear"/>
-        <w:tabs>
-          <w:tab w:val="left" w:leader="none" w:pos="567"/>
-        </w:tabs>
-        <w:spacing w:after="0" w:before="0" w:line="240" w:lineRule="auto"/>
-        <w:ind w:left="1134" w:right="0" w:hanging="567"/>
-        <w:jc w:val="both"/>
-        <w:rPr>
-          <w:rFonts w:ascii="Times New Roman" w:cs="Times New Roman" w:eastAsia="Times New Roman" w:hAnsi="Times New Roman"/>
-          <w:b w:val="1"/>
-          <w:i w:val="0"/>
-          <w:smallCaps w:val="0"/>
-          <w:strike w:val="0"/>
-          <w:color w:val="000000"/>
-          <w:sz w:val="28"/>
-          <w:szCs w:val="28"/>
-          <w:u w:val="none"/>
-          <w:shd w:fill="auto" w:val="clear"/>
-          <w:vertAlign w:val="baseline"/>
-        </w:rPr>
-      </w:pPr>
-      <w:r>
-        <w:rPr>
-          <w:rFonts w:ascii="Calibri" w:cs="Calibri" w:eastAsia="Calibri" w:hAnsi="Calibri"/>
-          <w:b w:val="1"/>
-          <w:i w:val="0"/>
-          <w:smallCaps w:val="0"/>
-          <w:strike w:val="0"/>
-          <w:color w:val="000000"/>
-          <w:sz w:val="24"/>
-          <w:szCs w:val="24"/>
-          <w:u w:val="none"/>
-          <w:shd w:fill="auto" w:val="clear"/>
-          <w:vertAlign w:val="baseline"/>
-          <w:rtl w:val="0"/>
-        </w:rPr>
-        <w:t xml:space="preserve">30% a serem descontados das 12 (doze) primeiras parcelas.</w:t>
-      </w:r>
-      <w:r>
-        <w:rPr>
-          <w:rtl w:val="0"/>
-        </w:rPr>
-      </w:r>
-    </w:p>
-    <w:p>
-      <w:pPr>
-        <w:keepNext w:val="0"/>
-        <w:keepLines w:val="0"/>
-        <w:pageBreakBefore w:val="0"/>
-        <w:widowControl w:val="1"/>
-        <w:pBdr>
-          <w:top w:space="0" w:sz="0" w:val="nil"/>
-          <w:left w:space="0" w:sz="0" w:val="nil"/>
-          <w:bottom w:space="0" w:sz="0" w:val="nil"/>
-          <w:right w:space="0" w:sz="0" w:val="nil"/>
-          <w:between w:space="0" w:sz="0" w:val="nil"/>
-        </w:pBdr>
-        <w:shd w:fill="auto" w:val="clear"/>
-        <w:tabs>
-          <w:tab w:val="left" w:leader="none" w:pos="567"/>
-        </w:tabs>
-        <w:spacing w:after="0" w:before="0" w:line="240" w:lineRule="auto"/>
-        <w:ind w:left="1134" w:right="0" w:firstLine="0"/>
-        <w:jc w:val="both"/>
-        <w:rPr>
-          <w:rFonts w:ascii="Times New Roman" w:cs="Times New Roman" w:eastAsia="Times New Roman" w:hAnsi="Times New Roman"/>
-          <w:b w:val="0"/>
-          <w:i w:val="0"/>
-          <w:smallCaps w:val="0"/>
-          <w:strike w:val="0"/>
-          <w:color w:val="000000"/>
-          <w:sz w:val="28"/>
-          <w:szCs w:val="28"/>
-          <w:u w:val="none"/>
-          <w:shd w:fill="auto" w:val="clear"/>
-          <w:vertAlign w:val="baseline"/>
-        </w:rPr>
-      </w:pPr>
-      <w:r>
-        <w:rPr>
-          <w:rtl w:val="0"/>
-        </w:rPr>
-      </w:r>
-    </w:p>
-    <w:p>
-      <w:pPr>
-        <w:keepNext w:val="0"/>
-        <w:keepLines w:val="0"/>
-        <w:pageBreakBefore w:val="0"/>
-        <w:widowControl w:val="1"/>
-        <w:numPr>
-          <w:ilvl w:val="1"/>
-          <w:numId w:val="1"/>
-        </w:numPr>
-        <w:pBdr>
-          <w:top w:space="0" w:sz="0" w:val="nil"/>
-          <w:left w:space="0" w:sz="0" w:val="nil"/>
-          <w:bottom w:space="0" w:sz="0" w:val="nil"/>
-          <w:right w:space="0" w:sz="0" w:val="nil"/>
-          <w:between w:space="0" w:sz="0" w:val="nil"/>
-        </w:pBdr>
-        <w:shd w:fill="auto" w:val="clear"/>
-        <w:spacing w:after="0" w:before="0" w:line="240" w:lineRule="auto"/>
-        <w:ind w:left="567" w:right="0" w:hanging="567"/>
-        <w:jc w:val="both"/>
-        <w:rPr>
-          <w:rFonts w:ascii="Calibri" w:cs="Calibri" w:eastAsia="Calibri" w:hAnsi="Calibri"/>
-          <w:b w:val="0"/>
-          <w:i w:val="0"/>
-          <w:smallCaps w:val="0"/>
-          <w:strike w:val="0"/>
-          <w:color w:val="000000"/>
-          <w:sz w:val="24"/>
-          <w:szCs w:val="24"/>
-          <w:u w:val="none"/>
-          <w:shd w:fill="auto" w:val="clear"/>
-          <w:vertAlign w:val="baseline"/>
-        </w:rPr>
-      </w:pPr>
-      <w:r>
-        <w:rPr>
-          <w:rFonts w:ascii="Calibri" w:cs="Calibri" w:eastAsia="Calibri" w:hAnsi="Calibri"/>
-          <w:b w:val="0"/>
-          <w:i w:val="0"/>
-          <w:smallCaps w:val="0"/>
-          <w:strike w:val="0"/>
-          <w:color w:val="000000"/>
-          <w:sz w:val="24"/>
-          <w:szCs w:val="24"/>
-          <w:u w:val="none"/>
-          <w:shd w:fill="auto" w:val="clear"/>
-          <w:vertAlign w:val="baseline"/>
-          <w:rtl w:val="0"/>
-        </w:rPr>
-        <w:t xml:space="preserve">As partes estabelecem que havendo atraso no pagamento dos honorários, será cobrada multa de 2% (dois por cento) além de juros de mora na proporção de 1% (um por cento) ao mês e correção monetária com base no IGP-M.</w:t>
-      </w:r>
-    </w:p>
-    <w:p>
-      <w:pPr>
-        <w:keepNext w:val="0"/>
-        <w:keepLines w:val="0"/>
-        <w:pageBreakBefore w:val="0"/>
-        <w:widowControl w:val="1"/>
-        <w:pBdr>
-          <w:top w:space="0" w:sz="0" w:val="nil"/>
-          <w:left w:space="0" w:sz="0" w:val="nil"/>
-          <w:bottom w:space="0" w:sz="0" w:val="nil"/>
-          <w:right w:space="0" w:sz="0" w:val="nil"/>
-          <w:between w:space="0" w:sz="0" w:val="nil"/>
-        </w:pBdr>
-        <w:shd w:fill="auto" w:val="clear"/>
-        <w:spacing w:after="0" w:before="0" w:line="240" w:lineRule="auto"/>
-        <w:ind w:left="708" w:right="0" w:firstLine="0"/>
-        <w:jc w:val="left"/>
-        <w:rPr>
-          <w:rFonts w:ascii="Calibri" w:cs="Calibri" w:eastAsia="Calibri" w:hAnsi="Calibri"/>
-          <w:b w:val="0"/>
-          <w:i w:val="0"/>
-          <w:smallCaps w:val="0"/>
-          <w:strike w:val="0"/>
-          <w:color w:val="000000"/>
-          <w:sz w:val="24"/>
-          <w:szCs w:val="24"/>
-          <w:u w:val="none"/>
-          <w:shd w:fill="auto" w:val="clear"/>
-          <w:vertAlign w:val="baseline"/>
-        </w:rPr>
-      </w:pPr>
-      <w:r>
-        <w:rPr>
-          <w:rtl w:val="0"/>
-        </w:rPr>
-      </w:r>
-    </w:p>
-    <w:p>
-      <w:pPr>
-        <w:keepNext w:val="0"/>
-        <w:keepLines w:val="0"/>
-        <w:pageBreakBefore w:val="0"/>
-        <w:widowControl w:val="1"/>
-        <w:numPr>
-          <w:ilvl w:val="1"/>
-          <w:numId w:val="1"/>
-        </w:numPr>
-        <w:pBdr>
-          <w:top w:space="0" w:sz="0" w:val="nil"/>
-          <w:left w:space="0" w:sz="0" w:val="nil"/>
-          <w:bottom w:space="0" w:sz="0" w:val="nil"/>
-          <w:right w:space="0" w:sz="0" w:val="nil"/>
-          <w:between w:space="0" w:sz="0" w:val="nil"/>
-        </w:pBdr>
-        <w:shd w:fill="auto" w:val="clear"/>
-        <w:spacing w:after="0" w:before="0" w:line="240" w:lineRule="auto"/>
-        <w:ind w:left="567" w:right="0" w:hanging="567"/>
-        <w:jc w:val="both"/>
-        <w:rPr>
-          <w:rFonts w:ascii="Calibri" w:cs="Calibri" w:eastAsia="Calibri" w:hAnsi="Calibri"/>
-          <w:b w:val="0"/>
-          <w:i w:val="0"/>
-          <w:smallCaps w:val="0"/>
-          <w:strike w:val="0"/>
-          <w:color w:val="000000"/>
-          <w:sz w:val="24"/>
-          <w:szCs w:val="24"/>
-          <w:u w:val="none"/>
-          <w:shd w:fill="auto" w:val="clear"/>
-          <w:vertAlign w:val="baseline"/>
-        </w:rPr>
-      </w:pPr>
-      <w:r>
-        <w:rPr>
-          <w:rFonts w:ascii="Calibri" w:cs="Calibri" w:eastAsia="Calibri" w:hAnsi="Calibri"/>
-          <w:b w:val="0"/>
-          <w:i w:val="0"/>
-          <w:smallCaps w:val="0"/>
-          <w:strike w:val="0"/>
-          <w:color w:val="000000"/>
-          <w:sz w:val="24"/>
-          <w:szCs w:val="24"/>
-          <w:u w:val="none"/>
-          <w:shd w:fill="auto" w:val="clear"/>
-          <w:vertAlign w:val="baseline"/>
-          <w:rtl w:val="0"/>
-        </w:rPr>
-        <w:t xml:space="preserve">Em caso de inadimplemento, ocorrerá o vencimento antecipado das parcelas vincendas.</w:t>
-      </w:r>
-    </w:p>
-    <w:p>
-      <w:pPr>
-        <w:keepNext w:val="0"/>
-        <w:keepLines w:val="0"/>
-        <w:pageBreakBefore w:val="0"/>
-        <w:widowControl w:val="1"/>
-        <w:pBdr>
-          <w:top w:space="0" w:sz="0" w:val="nil"/>
-          <w:left w:space="0" w:sz="0" w:val="nil"/>
-          <w:bottom w:space="0" w:sz="0" w:val="nil"/>
-          <w:right w:space="0" w:sz="0" w:val="nil"/>
-          <w:between w:space="0" w:sz="0" w:val="nil"/>
-        </w:pBdr>
-        <w:shd w:fill="auto" w:val="clear"/>
-        <w:spacing w:after="0" w:before="0" w:line="240" w:lineRule="auto"/>
-        <w:ind w:left="708" w:right="0" w:firstLine="0"/>
-        <w:jc w:val="left"/>
-        <w:rPr>
-          <w:rFonts w:ascii="Calibri" w:cs="Calibri" w:eastAsia="Calibri" w:hAnsi="Calibri"/>
-          <w:b w:val="0"/>
-          <w:i w:val="0"/>
-          <w:smallCaps w:val="0"/>
-          <w:strike w:val="0"/>
-          <w:color w:val="000000"/>
-          <w:sz w:val="24"/>
-          <w:szCs w:val="24"/>
-          <w:u w:val="none"/>
-          <w:shd w:fill="auto" w:val="clear"/>
-          <w:vertAlign w:val="baseline"/>
-        </w:rPr>
-      </w:pPr>
-      <w:r>
-        <w:rPr>
-          <w:rtl w:val="0"/>
-        </w:rPr>
-      </w:r>
-    </w:p>
-    <w:p>
-      <w:pPr>
-        <w:keepNext w:val="0"/>
-        <w:keepLines w:val="0"/>
-        <w:pageBreakBefore w:val="0"/>
-        <w:widowControl w:val="1"/>
-        <w:numPr>
-          <w:ilvl w:val="1"/>
-          <w:numId w:val="1"/>
-        </w:numPr>
-        <w:pBdr>
-          <w:top w:space="0" w:sz="0" w:val="nil"/>
-          <w:left w:space="0" w:sz="0" w:val="nil"/>
-          <w:bottom w:space="0" w:sz="0" w:val="nil"/>
-          <w:right w:space="0" w:sz="0" w:val="nil"/>
-          <w:between w:space="0" w:sz="0" w:val="nil"/>
-        </w:pBdr>
-        <w:shd w:fill="auto" w:val="clear"/>
-        <w:spacing w:after="0" w:before="0" w:line="240" w:lineRule="auto"/>
-        <w:ind w:left="567" w:right="0" w:hanging="567"/>
-        <w:jc w:val="both"/>
-        <w:rPr>
-          <w:rFonts w:ascii="Calibri" w:cs="Calibri" w:eastAsia="Calibri" w:hAnsi="Calibri"/>
-          <w:b w:val="0"/>
-          <w:i w:val="0"/>
-          <w:smallCaps w:val="0"/>
-          <w:strike w:val="0"/>
-          <w:color w:val="000000"/>
-          <w:sz w:val="24"/>
-          <w:szCs w:val="24"/>
-          <w:u w:val="none"/>
-          <w:shd w:fill="auto" w:val="clear"/>
-          <w:vertAlign w:val="baseline"/>
-        </w:rPr>
-      </w:pPr>
-      <w:r>
-        <w:rPr>
-          <w:rFonts w:ascii="Calibri" w:cs="Calibri" w:eastAsia="Calibri" w:hAnsi="Calibri"/>
-          <w:b w:val="0"/>
-          <w:i w:val="0"/>
-          <w:smallCaps w:val="0"/>
-          <w:strike w:val="0"/>
-          <w:color w:val="000000"/>
-          <w:sz w:val="24"/>
-          <w:szCs w:val="24"/>
-          <w:u w:val="none"/>
-          <w:shd w:fill="auto" w:val="clear"/>
-          <w:vertAlign w:val="baseline"/>
-          <w:rtl w:val="0"/>
-        </w:rPr>
-        <w:t xml:space="preserve">Sendo o exercício profissional das </w:t>
-      </w:r>
-      <w:r>
-        <w:rPr>
-          <w:rFonts w:ascii="Calibri" w:cs="Calibri" w:eastAsia="Calibri" w:hAnsi="Calibri"/>
-          <w:b w:val="1"/>
-          <w:i w:val="0"/>
-          <w:smallCaps w:val="0"/>
-          <w:strike w:val="0"/>
-          <w:color w:val="000000"/>
-          <w:sz w:val="24"/>
-          <w:szCs w:val="24"/>
-          <w:u w:val="none"/>
-          <w:shd w:fill="auto" w:val="clear"/>
-          <w:vertAlign w:val="baseline"/>
-          <w:rtl w:val="0"/>
-        </w:rPr>
-        <w:t xml:space="preserve">Contratadas </w:t>
-      </w:r>
-      <w:r>
-        <w:rPr>
-          <w:rFonts w:ascii="Calibri" w:cs="Calibri" w:eastAsia="Calibri" w:hAnsi="Calibri"/>
-          <w:b w:val="0"/>
-          <w:i w:val="0"/>
-          <w:smallCaps w:val="0"/>
-          <w:strike w:val="0"/>
-          <w:color w:val="000000"/>
-          <w:sz w:val="24"/>
-          <w:szCs w:val="24"/>
-          <w:u w:val="none"/>
-          <w:shd w:fill="auto" w:val="clear"/>
-          <w:vertAlign w:val="baseline"/>
-          <w:rtl w:val="0"/>
-        </w:rPr>
-        <w:t xml:space="preserve">uma atividade meio e não de resultado, fica estabelecido que os honorários e sucumbências avançados nos itens anteriores sempre serão devidos, independentemente do resultado da ação.</w:t>
-      </w:r>
-    </w:p>
-    <w:p>
-      <w:pPr>
-        <w:keepNext w:val="0"/>
-        <w:keepLines w:val="0"/>
-        <w:pageBreakBefore w:val="0"/>
-        <w:widowControl w:val="1"/>
-        <w:pBdr>
-          <w:top w:space="0" w:sz="0" w:val="nil"/>
-          <w:left w:space="0" w:sz="0" w:val="nil"/>
-          <w:bottom w:space="0" w:sz="0" w:val="nil"/>
-          <w:right w:space="0" w:sz="0" w:val="nil"/>
-          <w:between w:space="0" w:sz="0" w:val="nil"/>
-        </w:pBdr>
-        <w:shd w:fill="auto" w:val="clear"/>
-        <w:spacing w:after="0" w:before="0" w:line="240" w:lineRule="auto"/>
-        <w:ind w:left="708" w:right="0" w:firstLine="0"/>
-        <w:jc w:val="left"/>
-        <w:rPr>
-          <w:rFonts w:ascii="Calibri" w:cs="Calibri" w:eastAsia="Calibri" w:hAnsi="Calibri"/>
-          <w:b w:val="0"/>
-          <w:i w:val="0"/>
-          <w:smallCaps w:val="0"/>
-          <w:strike w:val="0"/>
-          <w:color w:val="000000"/>
-          <w:sz w:val="24"/>
-          <w:szCs w:val="24"/>
-          <w:u w:val="none"/>
-          <w:shd w:fill="auto" w:val="clear"/>
-          <w:vertAlign w:val="baseline"/>
-        </w:rPr>
-      </w:pPr>
-      <w:r>
-        <w:rPr>
-          <w:rtl w:val="0"/>
-        </w:rPr>
-      </w:r>
-    </w:p>
-    <w:p>
-      <w:pPr>
-        <w:keepNext w:val="0"/>
-        <w:keepLines w:val="0"/>
-        <w:pageBreakBefore w:val="0"/>
-        <w:widowControl w:val="1"/>
-        <w:numPr>
-          <w:ilvl w:val="1"/>
-          <w:numId w:val="1"/>
-        </w:numPr>
-        <w:pBdr>
-          <w:top w:space="0" w:sz="0" w:val="nil"/>
-          <w:left w:space="0" w:sz="0" w:val="nil"/>
-          <w:bottom w:space="0" w:sz="0" w:val="nil"/>
-          <w:right w:space="0" w:sz="0" w:val="nil"/>
-          <w:between w:space="0" w:sz="0" w:val="nil"/>
-        </w:pBdr>
-        <w:shd w:fill="auto" w:val="clear"/>
-        <w:spacing w:after="0" w:before="0" w:line="240" w:lineRule="auto"/>
-        <w:ind w:left="567" w:right="0" w:hanging="567"/>
-        <w:jc w:val="both"/>
-        <w:rPr>
-          <w:rFonts w:ascii="Calibri" w:cs="Calibri" w:eastAsia="Calibri" w:hAnsi="Calibri"/>
-          <w:b w:val="0"/>
-          <w:i w:val="0"/>
-          <w:smallCaps w:val="0"/>
-          <w:strike w:val="0"/>
-          <w:color w:val="000000"/>
-          <w:sz w:val="24"/>
-          <w:szCs w:val="24"/>
-          <w:u w:val="none"/>
-          <w:shd w:fill="auto" w:val="clear"/>
-          <w:vertAlign w:val="baseline"/>
-        </w:rPr>
-      </w:pPr>
-      <w:r>
-        <w:rPr>
-          <w:rFonts w:ascii="Calibri" w:cs="Calibri" w:eastAsia="Calibri" w:hAnsi="Calibri"/>
-          <w:b w:val="0"/>
-          <w:i w:val="0"/>
-          <w:smallCaps w:val="0"/>
-          <w:strike w:val="0"/>
-          <w:color w:val="000000"/>
-          <w:sz w:val="24"/>
-          <w:szCs w:val="24"/>
-          <w:u w:val="none"/>
-          <w:shd w:fill="auto" w:val="clear"/>
-          <w:vertAlign w:val="baseline"/>
-          <w:rtl w:val="0"/>
-        </w:rPr>
-        <w:t xml:space="preserve">Em caso de desistência da ação ou da contratação dos serviços prestados pela </w:t>
-      </w:r>
-      <w:r>
-        <w:rPr>
-          <w:rFonts w:ascii="Calibri" w:cs="Calibri" w:eastAsia="Calibri" w:hAnsi="Calibri"/>
-          <w:b w:val="1"/>
-          <w:i w:val="0"/>
-          <w:smallCaps w:val="0"/>
-          <w:strike w:val="0"/>
-          <w:color w:val="000000"/>
-          <w:sz w:val="24"/>
-          <w:szCs w:val="24"/>
-          <w:u w:val="none"/>
-          <w:shd w:fill="auto" w:val="clear"/>
-          <w:vertAlign w:val="baseline"/>
-          <w:rtl w:val="0"/>
-        </w:rPr>
-        <w:t xml:space="preserve">Contratada</w:t>
-      </w:r>
-      <w:r>
-        <w:rPr>
-          <w:rFonts w:ascii="Calibri" w:cs="Calibri" w:eastAsia="Calibri" w:hAnsi="Calibri"/>
-          <w:b w:val="0"/>
-          <w:i w:val="0"/>
-          <w:smallCaps w:val="0"/>
-          <w:strike w:val="0"/>
-          <w:color w:val="000000"/>
-          <w:sz w:val="24"/>
-          <w:szCs w:val="24"/>
-          <w:u w:val="none"/>
-          <w:shd w:fill="auto" w:val="clear"/>
-          <w:vertAlign w:val="baseline"/>
-          <w:rtl w:val="0"/>
-        </w:rPr>
-        <w:t xml:space="preserve">, a </w:t>
-      </w:r>
-      <w:r>
-        <w:rPr>
-          <w:rFonts w:ascii="Calibri" w:cs="Calibri" w:eastAsia="Calibri" w:hAnsi="Calibri"/>
-          <w:b w:val="1"/>
-          <w:i w:val="0"/>
-          <w:smallCaps w:val="0"/>
-          <w:strike w:val="0"/>
-          <w:color w:val="000000"/>
-          <w:sz w:val="24"/>
-          <w:szCs w:val="24"/>
-          <w:u w:val="none"/>
-          <w:shd w:fill="auto" w:val="clear"/>
-          <w:vertAlign w:val="baseline"/>
-          <w:rtl w:val="0"/>
-        </w:rPr>
-        <w:t xml:space="preserve">Contratante</w:t>
-      </w:r>
-      <w:r>
-        <w:rPr>
-          <w:rFonts w:ascii="Calibri" w:cs="Calibri" w:eastAsia="Calibri" w:hAnsi="Calibri"/>
-          <w:b w:val="0"/>
-          <w:i w:val="0"/>
-          <w:smallCaps w:val="0"/>
-          <w:strike w:val="0"/>
-          <w:color w:val="000000"/>
-          <w:sz w:val="24"/>
-          <w:szCs w:val="24"/>
-          <w:u w:val="none"/>
-          <w:shd w:fill="auto" w:val="clear"/>
-          <w:vertAlign w:val="baseline"/>
-          <w:rtl w:val="0"/>
-        </w:rPr>
-        <w:t xml:space="preserve"> deverá pagar à </w:t>
-      </w:r>
-      <w:r>
-        <w:rPr>
-          <w:rFonts w:ascii="Calibri" w:cs="Calibri" w:eastAsia="Calibri" w:hAnsi="Calibri"/>
-          <w:b w:val="1"/>
-          <w:i w:val="0"/>
-          <w:smallCaps w:val="0"/>
-          <w:strike w:val="0"/>
-          <w:color w:val="000000"/>
-          <w:sz w:val="24"/>
-          <w:szCs w:val="24"/>
-          <w:u w:val="none"/>
-          <w:shd w:fill="auto" w:val="clear"/>
-          <w:vertAlign w:val="baseline"/>
-          <w:rtl w:val="0"/>
-        </w:rPr>
-        <w:t xml:space="preserve">Contratada </w:t>
-      </w:r>
-      <w:r>
-        <w:rPr>
-          <w:rFonts w:ascii="Calibri" w:cs="Calibri" w:eastAsia="Calibri" w:hAnsi="Calibri"/>
-          <w:b w:val="0"/>
-          <w:i w:val="0"/>
-          <w:smallCaps w:val="0"/>
-          <w:strike w:val="0"/>
-          <w:color w:val="000000"/>
-          <w:sz w:val="24"/>
-          <w:szCs w:val="24"/>
-          <w:u w:val="none"/>
-          <w:shd w:fill="auto" w:val="clear"/>
-          <w:vertAlign w:val="baseline"/>
-          <w:rtl w:val="0"/>
-        </w:rPr>
-        <w:t xml:space="preserve">os valores em aberto, acrescidos da multa no importe de </w:t>
-      </w:r>
-      <w:r>
-        <w:rPr>
-          <w:rFonts w:ascii="Calibri" w:cs="Calibri" w:eastAsia="Calibri" w:hAnsi="Calibri"/>
-          <w:b w:val="1"/>
-          <w:sz w:val="24"/>
-          <w:szCs w:val="24"/>
-          <w:rtl w:val="0"/>
-        </w:rPr>
-        <w:t xml:space="preserve">{{currency}}</w:t>
-      </w:r>
-      <w:r>
-        <w:rPr>
-          <w:rFonts w:ascii="Calibri" w:cs="Calibri" w:eastAsia="Calibri" w:hAnsi="Calibri"/>
-          <w:b w:val="1"/>
-          <w:i w:val="0"/>
-          <w:smallCaps w:val="0"/>
-          <w:strike w:val="0"/>
-          <w:color w:val="000000"/>
-          <w:sz w:val="24"/>
-          <w:szCs w:val="24"/>
-          <w:u w:val="none"/>
-          <w:shd w:fill="auto" w:val="clear"/>
-          <w:vertAlign w:val="baseline"/>
-          <w:rtl w:val="0"/>
-        </w:rPr>
-        <w:t xml:space="preserve"> 5.000,00 (Cinco mil reais), </w:t>
-      </w:r>
-      <w:r>
-        <w:rPr>
-          <w:rFonts w:ascii="Calibri" w:cs="Calibri" w:eastAsia="Calibri" w:hAnsi="Calibri"/>
-          <w:b w:val="0"/>
-          <w:i w:val="0"/>
-          <w:smallCaps w:val="0"/>
-          <w:strike w:val="0"/>
-          <w:color w:val="000000"/>
-          <w:sz w:val="24"/>
-          <w:szCs w:val="24"/>
-          <w:u w:val="none"/>
-          <w:shd w:fill="auto" w:val="clear"/>
-          <w:vertAlign w:val="baseline"/>
-          <w:rtl w:val="0"/>
-        </w:rPr>
-        <w:t xml:space="preserve">a título indenizatório</w:t>
-      </w:r>
-      <w:r>
-        <w:rPr>
-          <w:rFonts w:ascii="Calibri" w:cs="Calibri" w:eastAsia="Calibri" w:hAnsi="Calibri"/>
-          <w:b w:val="1"/>
-          <w:i w:val="0"/>
-          <w:smallCaps w:val="0"/>
-          <w:strike w:val="0"/>
-          <w:color w:val="000000"/>
-          <w:sz w:val="24"/>
-          <w:szCs w:val="24"/>
-          <w:u w:val="none"/>
-          <w:shd w:fill="auto" w:val="clear"/>
-          <w:vertAlign w:val="baseline"/>
-          <w:rtl w:val="0"/>
-        </w:rPr>
-        <w:t xml:space="preserve">, </w:t>
-      </w:r>
-      <w:r>
-        <w:rPr>
-          <w:rFonts w:ascii="Calibri" w:cs="Calibri" w:eastAsia="Calibri" w:hAnsi="Calibri"/>
-          <w:b w:val="0"/>
-          <w:i w:val="0"/>
-          <w:smallCaps w:val="0"/>
-          <w:strike w:val="0"/>
-          <w:color w:val="000000"/>
-          <w:sz w:val="24"/>
-          <w:szCs w:val="24"/>
-          <w:u w:val="none"/>
-          <w:shd w:fill="auto" w:val="clear"/>
-          <w:vertAlign w:val="baseline"/>
-          <w:rtl w:val="0"/>
-        </w:rPr>
-        <w:t xml:space="preserve">cujo valor será corrigido mensalmente pelo Índice Geral de Preços de Mercado – IGP-M, disponibilizado pela Fundação Getúlio Vargas, ou outro índice vigente à época que venha a substituí-lo, servindo este instrumento como título executivo extrajudicial nos termos do art. 784, do Código de Processo Civil.</w:t>
-      </w:r>
-    </w:p>
-    <w:p>
-      <w:pPr>
-        <w:pStyle w:val="Heading1"/>
-        <w:jc w:val="both"/>
-        <w:rPr>
-          <w:rFonts w:ascii="Calibri" w:cs="Calibri" w:eastAsia="Calibri" w:hAnsi="Calibri"/>
-          <w:sz w:val="22"/>
-          <w:szCs w:val="22"/>
-        </w:rPr>
-      </w:pPr>
-      <w:r>
-        <w:rPr>
-          <w:rtl w:val="0"/>
-        </w:rPr>
-      </w:r>
-    </w:p>
-    <w:p>
-      <w:pPr>
-        <w:shd w:fill="f2dbdb" w:val="clear"/>
-        <w:ind w:firstLine="567"/>
-        <w:rPr>
-          <w:rFonts w:ascii="Calibri" w:cs="Calibri" w:eastAsia="Calibri" w:hAnsi="Calibri"/>
-          <w:b w:val="1"/>
-          <w:sz w:val="26"/>
-          <w:szCs w:val="26"/>
-        </w:rPr>
-      </w:pPr>
-      <w:r>
-        <w:rPr>
-          <w:rFonts w:ascii="Calibri" w:cs="Calibri" w:eastAsia="Calibri" w:hAnsi="Calibri"/>
-          <w:b w:val="1"/>
-          <w:sz w:val="26"/>
-          <w:szCs w:val="26"/>
-          <w:rtl w:val="0"/>
-        </w:rPr>
-        <w:t xml:space="preserve">|Cláusula Quarta - Das Despesas</w:t>
-      </w:r>
-    </w:p>
-    <w:p>
-      <w:pPr>
-        <w:pStyle w:val="Heading1"/>
-        <w:ind w:left="567" w:firstLine="0"/>
-        <w:jc w:val="both"/>
-        <w:rPr>
-          <w:rFonts w:ascii="Calibri" w:cs="Calibri" w:eastAsia="Calibri" w:hAnsi="Calibri"/>
-          <w:b w:val="0"/>
         </w:rPr>
       </w:pPr>
       <w:r>
@@ -1591,236 +838,138 @@
           <w:tab w:val="left" w:leader="none" w:pos="567"/>
         </w:tabs>
         <w:spacing w:after="0" w:before="0" w:line="240" w:lineRule="auto"/>
-        <w:ind w:left="567" w:right="0" w:hanging="567"/>
-        <w:jc w:val="both"/>
-        <w:rPr>
-          <w:rFonts w:ascii="Calibri" w:cs="Calibri" w:eastAsia="Calibri" w:hAnsi="Calibri"/>
-          <w:b w:val="1"/>
-          <w:i w:val="0"/>
-          <w:smallCaps w:val="0"/>
-          <w:strike w:val="0"/>
-          <w:color w:val="000000"/>
-          <w:sz w:val="24"/>
-          <w:szCs w:val="24"/>
-          <w:u w:val="none"/>
-          <w:shd w:fill="auto" w:val="clear"/>
-          <w:vertAlign w:val="baseline"/>
-        </w:rPr>
-      </w:pPr>
-      <w:r>
-        <w:rPr>
-          <w:rFonts w:ascii="Calibri" w:cs="Calibri" w:eastAsia="Calibri" w:hAnsi="Calibri"/>
-          <w:b w:val="0"/>
-          <w:i w:val="0"/>
-          <w:smallCaps w:val="0"/>
-          <w:strike w:val="0"/>
-          <w:color w:val="000000"/>
-          <w:sz w:val="24"/>
-          <w:szCs w:val="24"/>
-          <w:u w:val="none"/>
-          <w:shd w:fill="auto" w:val="clear"/>
-          <w:vertAlign w:val="baseline"/>
-          <w:rtl w:val="0"/>
-        </w:rPr>
-        <w:t xml:space="preserve">Todas as despesas efetuadas pela </w:t>
-      </w:r>
-      <w:r>
-        <w:rPr>
-          <w:rFonts w:ascii="Calibri" w:cs="Calibri" w:eastAsia="Calibri" w:hAnsi="Calibri"/>
-          <w:b w:val="1"/>
-          <w:i w:val="0"/>
-          <w:smallCaps w:val="0"/>
-          <w:strike w:val="0"/>
-          <w:color w:val="000000"/>
-          <w:sz w:val="24"/>
-          <w:szCs w:val="24"/>
-          <w:u w:val="none"/>
-          <w:shd w:fill="auto" w:val="clear"/>
-          <w:vertAlign w:val="baseline"/>
-          <w:rtl w:val="0"/>
-        </w:rPr>
-        <w:t xml:space="preserve">Contratada</w:t>
-      </w:r>
-      <w:r>
-        <w:rPr>
-          <w:rFonts w:ascii="Calibri" w:cs="Calibri" w:eastAsia="Calibri" w:hAnsi="Calibri"/>
-          <w:b w:val="0"/>
-          <w:i w:val="0"/>
-          <w:smallCaps w:val="0"/>
-          <w:strike w:val="0"/>
-          <w:color w:val="000000"/>
-          <w:sz w:val="24"/>
-          <w:szCs w:val="24"/>
-          <w:u w:val="none"/>
-          <w:shd w:fill="auto" w:val="clear"/>
-          <w:vertAlign w:val="baseline"/>
-          <w:rtl w:val="0"/>
-        </w:rPr>
-        <w:t xml:space="preserve">, ligadas direta ou indiretamente com o objeto deste instrumento, incluindo-se fotocópias, emolumentos, viagens, custas, custas processuais judiciais, periciais e honorários advocatícios da parte contrária, entre outros, ficarão a cargo do </w:t>
-      </w:r>
-      <w:r>
-        <w:rPr>
-          <w:rFonts w:ascii="Calibri" w:cs="Calibri" w:eastAsia="Calibri" w:hAnsi="Calibri"/>
-          <w:b w:val="1"/>
-          <w:i w:val="0"/>
-          <w:smallCaps w:val="0"/>
-          <w:strike w:val="0"/>
-          <w:color w:val="000000"/>
-          <w:sz w:val="24"/>
-          <w:szCs w:val="24"/>
-          <w:u w:val="none"/>
-          <w:shd w:fill="auto" w:val="clear"/>
-          <w:vertAlign w:val="baseline"/>
-          <w:rtl w:val="0"/>
-        </w:rPr>
-        <w:t xml:space="preserve">Contratante</w:t>
-      </w:r>
-      <w:r>
-        <w:rPr>
-          <w:rFonts w:ascii="Calibri" w:cs="Calibri" w:eastAsia="Calibri" w:hAnsi="Calibri"/>
-          <w:b w:val="0"/>
-          <w:i w:val="0"/>
-          <w:smallCaps w:val="0"/>
-          <w:strike w:val="0"/>
-          <w:color w:val="000000"/>
-          <w:sz w:val="24"/>
-          <w:szCs w:val="24"/>
-          <w:u w:val="none"/>
-          <w:shd w:fill="auto" w:val="clear"/>
-          <w:vertAlign w:val="baseline"/>
-          <w:rtl w:val="0"/>
-        </w:rPr>
-        <w:t xml:space="preserve">, e não serão descontados no valor a ser recebido pela </w:t>
-      </w:r>
-      <w:r>
-        <w:rPr>
-          <w:rFonts w:ascii="Calibri" w:cs="Calibri" w:eastAsia="Calibri" w:hAnsi="Calibri"/>
-          <w:b w:val="1"/>
-          <w:i w:val="0"/>
-          <w:smallCaps w:val="0"/>
-          <w:strike w:val="0"/>
-          <w:color w:val="000000"/>
-          <w:sz w:val="24"/>
-          <w:szCs w:val="24"/>
-          <w:u w:val="none"/>
-          <w:shd w:fill="auto" w:val="clear"/>
-          <w:vertAlign w:val="baseline"/>
-          <w:rtl w:val="0"/>
-        </w:rPr>
-        <w:t xml:space="preserve">Contratada</w:t>
-      </w:r>
-      <w:r>
-        <w:rPr>
-          <w:rFonts w:ascii="Calibri" w:cs="Calibri" w:eastAsia="Calibri" w:hAnsi="Calibri"/>
-          <w:b w:val="0"/>
-          <w:i w:val="0"/>
-          <w:smallCaps w:val="0"/>
-          <w:strike w:val="0"/>
-          <w:color w:val="000000"/>
-          <w:sz w:val="24"/>
-          <w:szCs w:val="24"/>
-          <w:u w:val="none"/>
-          <w:shd w:fill="auto" w:val="clear"/>
-          <w:vertAlign w:val="baseline"/>
-          <w:rtl w:val="0"/>
-        </w:rPr>
-        <w:t xml:space="preserve">, conforme disposto no Item 3, da Cláusula Terceira deste Instrumento Contratual.</w:t>
-      </w:r>
-      <w:r>
-        <w:rPr>
-          <w:rtl w:val="0"/>
-        </w:rPr>
-      </w:r>
-    </w:p>
-    <w:p>
-      <w:pPr>
-        <w:jc w:val="both"/>
-        <w:rPr>
-          <w:rFonts w:ascii="Calibri" w:cs="Calibri" w:eastAsia="Calibri" w:hAnsi="Calibri"/>
-          <w:sz w:val="24"/>
-          <w:szCs w:val="24"/>
-        </w:rPr>
-      </w:pPr>
-      <w:r>
-        <w:rPr>
-          <w:rtl w:val="0"/>
-        </w:rPr>
-      </w:r>
-    </w:p>
-    <w:p>
-      <w:pPr>
-        <w:jc w:val="both"/>
-        <w:rPr>
-          <w:rFonts w:ascii="Calibri" w:cs="Calibri" w:eastAsia="Calibri" w:hAnsi="Calibri"/>
-          <w:sz w:val="24"/>
-          <w:szCs w:val="24"/>
-        </w:rPr>
-      </w:pPr>
-      <w:r>
-        <w:rPr>
-          <w:rFonts w:ascii="Calibri" w:cs="Calibri" w:eastAsia="Calibri" w:hAnsi="Calibri"/>
-          <w:b w:val="1"/>
-          <w:sz w:val="24"/>
-          <w:szCs w:val="24"/>
-          <w:rtl w:val="0"/>
-        </w:rPr>
-        <w:t xml:space="preserve">Parágrafo Único - </w:t>
-      </w:r>
-      <w:r>
-        <w:rPr>
-          <w:rFonts w:ascii="Calibri" w:cs="Calibri" w:eastAsia="Calibri" w:hAnsi="Calibri"/>
-          <w:sz w:val="24"/>
-          <w:szCs w:val="24"/>
-          <w:rtl w:val="0"/>
-        </w:rPr>
-        <w:t xml:space="preserve">Todas as despesas serão acompanhadas de RECIBO, devidamente preparado e assinado pela </w:t>
-      </w:r>
-      <w:r>
-        <w:rPr>
-          <w:rFonts w:ascii="Calibri" w:cs="Calibri" w:eastAsia="Calibri" w:hAnsi="Calibri"/>
-          <w:b w:val="1"/>
-          <w:sz w:val="24"/>
-          <w:szCs w:val="24"/>
-          <w:rtl w:val="0"/>
-        </w:rPr>
-        <w:t xml:space="preserve">Contratada</w:t>
-      </w:r>
-      <w:r>
-        <w:rPr>
-          <w:rFonts w:ascii="Calibri" w:cs="Calibri" w:eastAsia="Calibri" w:hAnsi="Calibri"/>
-          <w:sz w:val="24"/>
-          <w:szCs w:val="24"/>
-          <w:rtl w:val="0"/>
-        </w:rPr>
-        <w:t xml:space="preserve"> e deverão ser autorizadas previamente pelo </w:t>
-      </w:r>
-      <w:r>
-        <w:rPr>
-          <w:rFonts w:ascii="Calibri" w:cs="Calibri" w:eastAsia="Calibri" w:hAnsi="Calibri"/>
-          <w:b w:val="1"/>
-          <w:sz w:val="24"/>
-          <w:szCs w:val="24"/>
-          <w:rtl w:val="0"/>
-        </w:rPr>
-        <w:t xml:space="preserve">Contratante</w:t>
-      </w:r>
-      <w:r>
-        <w:rPr>
-          <w:rFonts w:ascii="Calibri" w:cs="Calibri" w:eastAsia="Calibri" w:hAnsi="Calibri"/>
-          <w:sz w:val="24"/>
-          <w:szCs w:val="24"/>
-          <w:rtl w:val="0"/>
-        </w:rPr>
-        <w:t xml:space="preserve">.</w:t>
-      </w:r>
-    </w:p>
-    <w:p>
-      <w:pPr>
-        <w:jc w:val="both"/>
-        <w:rPr>
-          <w:rFonts w:ascii="Calibri" w:cs="Calibri" w:eastAsia="Calibri" w:hAnsi="Calibri"/>
-          <w:sz w:val="24"/>
-          <w:szCs w:val="24"/>
+        <w:ind w:left="1134" w:right="0" w:hanging="567"/>
+        <w:jc w:val="both"/>
+        <w:rPr>
+          <w:rFonts w:ascii="Times New Roman" w:cs="Times New Roman" w:eastAsia="Times New Roman" w:hAnsi="Times New Roman"/>
+          <w:b w:val="1"/>
+          <w:i w:val="0"/>
+          <w:smallCaps w:val="0"/>
+          <w:strike w:val="0"/>
+          <w:color w:val="000000"/>
+          <w:sz w:val="28"/>
+          <w:szCs w:val="28"/>
+          <w:u w:val="none"/>
+          <w:shd w:fill="auto" w:val="clear"/>
+          <w:vertAlign w:val="baseline"/>
+        </w:rPr>
+      </w:pPr>
+      <w:r>
+        <w:rPr>
+          <w:rFonts w:ascii="Calibri" w:cs="Calibri" w:eastAsia="Calibri" w:hAnsi="Calibri"/>
+          <w:b w:val="1"/>
+          <w:i w:val="0"/>
+          <w:smallCaps w:val="0"/>
+          <w:strike w:val="0"/>
+          <w:color w:val="000000"/>
+          <w:sz w:val="24"/>
+          <w:szCs w:val="24"/>
+          <w:u w:val="none"/>
+          <w:shd w:fill="auto" w:val="clear"/>
+          <w:vertAlign w:val="baseline"/>
+          <w:rtl w:val="0"/>
+        </w:rPr>
+        <w:t xml:space="preserve">30% a serem descontadas das verbas retroativas</w:t>
+      </w:r>
+      <w:r>
+        <w:rPr>
+          <w:rtl w:val="0"/>
+        </w:rPr>
+      </w:r>
+    </w:p>
+    <w:p>
+      <w:pPr>
+        <w:keepNext w:val="0"/>
+        <w:keepLines w:val="0"/>
+        <w:pageBreakBefore w:val="0"/>
+        <w:widowControl w:val="1"/>
+        <w:numPr>
+          <w:ilvl w:val="0"/>
+          <w:numId w:val="1"/>
+        </w:numPr>
+        <w:pBdr>
+          <w:top w:space="0" w:sz="0" w:val="nil"/>
+          <w:left w:space="0" w:sz="0" w:val="nil"/>
+          <w:bottom w:space="0" w:sz="0" w:val="nil"/>
+          <w:right w:space="0" w:sz="0" w:val="nil"/>
+          <w:between w:space="0" w:sz="0" w:val="nil"/>
+        </w:pBdr>
+        <w:shd w:fill="auto" w:val="clear"/>
+        <w:tabs>
+          <w:tab w:val="left" w:leader="none" w:pos="567"/>
+        </w:tabs>
+        <w:spacing w:after="0" w:before="0" w:line="240" w:lineRule="auto"/>
+        <w:ind w:left="1134" w:right="0" w:hanging="567"/>
+        <w:jc w:val="both"/>
+        <w:rPr>
+          <w:rFonts w:ascii="Times New Roman" w:cs="Times New Roman" w:eastAsia="Times New Roman" w:hAnsi="Times New Roman"/>
+          <w:b w:val="1"/>
+          <w:i w:val="0"/>
+          <w:smallCaps w:val="0"/>
+          <w:strike w:val="0"/>
+          <w:color w:val="000000"/>
+          <w:sz w:val="28"/>
+          <w:szCs w:val="28"/>
+          <w:u w:val="none"/>
+          <w:shd w:fill="auto" w:val="clear"/>
+          <w:vertAlign w:val="baseline"/>
+        </w:rPr>
+      </w:pPr>
+      <w:r>
+        <w:rPr>
+          <w:rFonts w:ascii="Calibri" w:cs="Calibri" w:eastAsia="Calibri" w:hAnsi="Calibri"/>
+          <w:b w:val="1"/>
+          <w:i w:val="0"/>
+          <w:smallCaps w:val="0"/>
+          <w:strike w:val="0"/>
+          <w:color w:val="000000"/>
+          <w:sz w:val="24"/>
+          <w:szCs w:val="24"/>
+          <w:u w:val="none"/>
+          <w:shd w:fill="auto" w:val="clear"/>
+          <w:vertAlign w:val="baseline"/>
+          <w:rtl w:val="0"/>
+        </w:rPr>
+        <w:t xml:space="preserve">30% a serem descontados das 12 (doze) primeiras parcelas.</w:t>
+      </w:r>
+      <w:r>
+        <w:rPr>
+          <w:rtl w:val="0"/>
+        </w:rPr>
+      </w:r>
+    </w:p>
+    <w:p>
+      <w:pPr>
+        <w:keepNext w:val="0"/>
+        <w:keepLines w:val="0"/>
+        <w:pageBreakBefore w:val="0"/>
+        <w:widowControl w:val="1"/>
+        <w:pBdr>
+          <w:top w:space="0" w:sz="0" w:val="nil"/>
+          <w:left w:space="0" w:sz="0" w:val="nil"/>
+          <w:bottom w:space="0" w:sz="0" w:val="nil"/>
+          <w:right w:space="0" w:sz="0" w:val="nil"/>
+          <w:between w:space="0" w:sz="0" w:val="nil"/>
+        </w:pBdr>
+        <w:shd w:fill="auto" w:val="clear"/>
+        <w:tabs>
+          <w:tab w:val="left" w:leader="none" w:pos="567"/>
+        </w:tabs>
+        <w:spacing w:after="0" w:before="0" w:line="240" w:lineRule="auto"/>
+        <w:ind w:left="1134" w:right="0" w:firstLine="0"/>
+        <w:jc w:val="both"/>
+        <w:rPr>
+          <w:rFonts w:ascii="Times New Roman" w:cs="Times New Roman" w:eastAsia="Times New Roman" w:hAnsi="Times New Roman"/>
+          <w:b w:val="0"/>
+          <w:i w:val="0"/>
+          <w:smallCaps w:val="0"/>
+          <w:strike w:val="0"/>
+          <w:color w:val="000000"/>
+          <w:sz w:val="28"/>
+          <w:szCs w:val="28"/>
+          <w:u w:val="none"/>
+          <w:shd w:fill="auto" w:val="clear"/>
+          <w:vertAlign w:val="baseline"/>
         </w:rPr>
       </w:pPr>
       <w:r>
@@ -1837,7 +986,858 @@
         <w:widowControl w:val="1"/>
         <w:numPr>
           <w:ilvl w:val="1"/>
-          <w:numId w:val="1"/>
+          <w:numId w:val="2"/>
+        </w:numPr>
+        <w:pBdr>
+          <w:top w:space="0" w:sz="0" w:val="nil"/>
+          <w:left w:space="0" w:sz="0" w:val="nil"/>
+          <w:bottom w:space="0" w:sz="0" w:val="nil"/>
+          <w:right w:space="0" w:sz="0" w:val="nil"/>
+          <w:between w:space="0" w:sz="0" w:val="nil"/>
+        </w:pBdr>
+        <w:shd w:fill="auto" w:val="clear"/>
+        <w:spacing w:after="0" w:before="0" w:line="240" w:lineRule="auto"/>
+        <w:ind w:left="567" w:right="0" w:hanging="567"/>
+        <w:jc w:val="both"/>
+        <w:rPr>
+          <w:rFonts w:ascii="Calibri" w:cs="Calibri" w:eastAsia="Calibri" w:hAnsi="Calibri"/>
+          <w:b w:val="0"/>
+          <w:i w:val="0"/>
+          <w:smallCaps w:val="0"/>
+          <w:strike w:val="0"/>
+          <w:color w:val="000000"/>
+          <w:sz w:val="24"/>
+          <w:szCs w:val="24"/>
+          <w:u w:val="none"/>
+          <w:shd w:fill="auto" w:val="clear"/>
+          <w:vertAlign w:val="baseline"/>
+        </w:rPr>
+      </w:pPr>
+      <w:r>
+        <w:rPr>
+          <w:rFonts w:ascii="Calibri" w:cs="Calibri" w:eastAsia="Calibri" w:hAnsi="Calibri"/>
+          <w:b w:val="0"/>
+          <w:i w:val="0"/>
+          <w:smallCaps w:val="0"/>
+          <w:strike w:val="0"/>
+          <w:color w:val="000000"/>
+          <w:sz w:val="24"/>
+          <w:szCs w:val="24"/>
+          <w:u w:val="none"/>
+          <w:shd w:fill="auto" w:val="clear"/>
+          <w:vertAlign w:val="baseline"/>
+          <w:rtl w:val="0"/>
+        </w:rPr>
+        <w:t xml:space="preserve">As partes estabelecem que havendo atraso no pagamento dos honorários, será cobrada multa de 2% (dois por cento) além de juros de mora na proporção de 1% (um por cento) ao mês e correção monetária com base no IGP-M.</w:t>
+      </w:r>
+    </w:p>
+    <w:p>
+      <w:pPr>
+        <w:keepNext w:val="0"/>
+        <w:keepLines w:val="0"/>
+        <w:pageBreakBefore w:val="0"/>
+        <w:widowControl w:val="1"/>
+        <w:pBdr>
+          <w:top w:space="0" w:sz="0" w:val="nil"/>
+          <w:left w:space="0" w:sz="0" w:val="nil"/>
+          <w:bottom w:space="0" w:sz="0" w:val="nil"/>
+          <w:right w:space="0" w:sz="0" w:val="nil"/>
+          <w:between w:space="0" w:sz="0" w:val="nil"/>
+        </w:pBdr>
+        <w:shd w:fill="auto" w:val="clear"/>
+        <w:spacing w:after="0" w:before="0" w:line="240" w:lineRule="auto"/>
+        <w:ind w:left="708" w:right="0" w:firstLine="0"/>
+        <w:jc w:val="left"/>
+        <w:rPr>
+          <w:rFonts w:ascii="Calibri" w:cs="Calibri" w:eastAsia="Calibri" w:hAnsi="Calibri"/>
+          <w:b w:val="0"/>
+          <w:i w:val="0"/>
+          <w:smallCaps w:val="0"/>
+          <w:strike w:val="0"/>
+          <w:color w:val="000000"/>
+          <w:sz w:val="24"/>
+          <w:szCs w:val="24"/>
+          <w:u w:val="none"/>
+          <w:shd w:fill="auto" w:val="clear"/>
+          <w:vertAlign w:val="baseline"/>
+        </w:rPr>
+      </w:pPr>
+      <w:r>
+        <w:rPr>
+          <w:rtl w:val="0"/>
+        </w:rPr>
+      </w:r>
+    </w:p>
+    <w:p>
+      <w:pPr>
+        <w:keepNext w:val="0"/>
+        <w:keepLines w:val="0"/>
+        <w:pageBreakBefore w:val="0"/>
+        <w:widowControl w:val="1"/>
+        <w:numPr>
+          <w:ilvl w:val="1"/>
+          <w:numId w:val="2"/>
+        </w:numPr>
+        <w:pBdr>
+          <w:top w:space="0" w:sz="0" w:val="nil"/>
+          <w:left w:space="0" w:sz="0" w:val="nil"/>
+          <w:bottom w:space="0" w:sz="0" w:val="nil"/>
+          <w:right w:space="0" w:sz="0" w:val="nil"/>
+          <w:between w:space="0" w:sz="0" w:val="nil"/>
+        </w:pBdr>
+        <w:shd w:fill="auto" w:val="clear"/>
+        <w:spacing w:after="0" w:before="0" w:line="240" w:lineRule="auto"/>
+        <w:ind w:left="567" w:right="0" w:hanging="567"/>
+        <w:jc w:val="both"/>
+        <w:rPr>
+          <w:rFonts w:ascii="Calibri" w:cs="Calibri" w:eastAsia="Calibri" w:hAnsi="Calibri"/>
+          <w:b w:val="0"/>
+          <w:i w:val="0"/>
+          <w:smallCaps w:val="0"/>
+          <w:strike w:val="0"/>
+          <w:color w:val="000000"/>
+          <w:sz w:val="24"/>
+          <w:szCs w:val="24"/>
+          <w:u w:val="none"/>
+          <w:shd w:fill="auto" w:val="clear"/>
+          <w:vertAlign w:val="baseline"/>
+        </w:rPr>
+      </w:pPr>
+      <w:r>
+        <w:rPr>
+          <w:rFonts w:ascii="Calibri" w:cs="Calibri" w:eastAsia="Calibri" w:hAnsi="Calibri"/>
+          <w:b w:val="0"/>
+          <w:i w:val="0"/>
+          <w:smallCaps w:val="0"/>
+          <w:strike w:val="0"/>
+          <w:color w:val="000000"/>
+          <w:sz w:val="24"/>
+          <w:szCs w:val="24"/>
+          <w:u w:val="none"/>
+          <w:shd w:fill="auto" w:val="clear"/>
+          <w:vertAlign w:val="baseline"/>
+          <w:rtl w:val="0"/>
+        </w:rPr>
+        <w:t xml:space="preserve">Em caso de inadimplemento, ocorrerá o vencimento antecipado das parcelas vincendas.</w:t>
+      </w:r>
+    </w:p>
+    <w:p>
+      <w:pPr>
+        <w:keepNext w:val="0"/>
+        <w:keepLines w:val="0"/>
+        <w:pageBreakBefore w:val="0"/>
+        <w:widowControl w:val="1"/>
+        <w:pBdr>
+          <w:top w:space="0" w:sz="0" w:val="nil"/>
+          <w:left w:space="0" w:sz="0" w:val="nil"/>
+          <w:bottom w:space="0" w:sz="0" w:val="nil"/>
+          <w:right w:space="0" w:sz="0" w:val="nil"/>
+          <w:between w:space="0" w:sz="0" w:val="nil"/>
+        </w:pBdr>
+        <w:shd w:fill="auto" w:val="clear"/>
+        <w:spacing w:after="0" w:before="0" w:line="240" w:lineRule="auto"/>
+        <w:ind w:left="708" w:right="0" w:firstLine="0"/>
+        <w:jc w:val="left"/>
+        <w:rPr>
+          <w:rFonts w:ascii="Calibri" w:cs="Calibri" w:eastAsia="Calibri" w:hAnsi="Calibri"/>
+          <w:b w:val="0"/>
+          <w:i w:val="0"/>
+          <w:smallCaps w:val="0"/>
+          <w:strike w:val="0"/>
+          <w:color w:val="000000"/>
+          <w:sz w:val="24"/>
+          <w:szCs w:val="24"/>
+          <w:u w:val="none"/>
+          <w:shd w:fill="auto" w:val="clear"/>
+          <w:vertAlign w:val="baseline"/>
+        </w:rPr>
+      </w:pPr>
+      <w:r>
+        <w:rPr>
+          <w:rtl w:val="0"/>
+        </w:rPr>
+      </w:r>
+    </w:p>
+    <w:p>
+      <w:pPr>
+        <w:keepNext w:val="0"/>
+        <w:keepLines w:val="0"/>
+        <w:pageBreakBefore w:val="0"/>
+        <w:widowControl w:val="1"/>
+        <w:numPr>
+          <w:ilvl w:val="1"/>
+          <w:numId w:val="2"/>
+        </w:numPr>
+        <w:pBdr>
+          <w:top w:space="0" w:sz="0" w:val="nil"/>
+          <w:left w:space="0" w:sz="0" w:val="nil"/>
+          <w:bottom w:space="0" w:sz="0" w:val="nil"/>
+          <w:right w:space="0" w:sz="0" w:val="nil"/>
+          <w:between w:space="0" w:sz="0" w:val="nil"/>
+        </w:pBdr>
+        <w:shd w:fill="auto" w:val="clear"/>
+        <w:spacing w:after="0" w:before="0" w:line="240" w:lineRule="auto"/>
+        <w:ind w:left="567" w:right="0" w:hanging="567"/>
+        <w:jc w:val="both"/>
+        <w:rPr>
+          <w:rFonts w:ascii="Calibri" w:cs="Calibri" w:eastAsia="Calibri" w:hAnsi="Calibri"/>
+          <w:b w:val="0"/>
+          <w:i w:val="0"/>
+          <w:smallCaps w:val="0"/>
+          <w:strike w:val="0"/>
+          <w:color w:val="000000"/>
+          <w:sz w:val="24"/>
+          <w:szCs w:val="24"/>
+          <w:u w:val="none"/>
+          <w:shd w:fill="auto" w:val="clear"/>
+          <w:vertAlign w:val="baseline"/>
+        </w:rPr>
+      </w:pPr>
+      <w:r>
+        <w:rPr>
+          <w:rFonts w:ascii="Calibri" w:cs="Calibri" w:eastAsia="Calibri" w:hAnsi="Calibri"/>
+          <w:b w:val="0"/>
+          <w:i w:val="0"/>
+          <w:smallCaps w:val="0"/>
+          <w:strike w:val="0"/>
+          <w:color w:val="000000"/>
+          <w:sz w:val="24"/>
+          <w:szCs w:val="24"/>
+          <w:u w:val="none"/>
+          <w:shd w:fill="auto" w:val="clear"/>
+          <w:vertAlign w:val="baseline"/>
+          <w:rtl w:val="0"/>
+        </w:rPr>
+        <w:t xml:space="preserve">Sendo o exercício profissional das </w:t>
+      </w:r>
+      <w:r>
+        <w:rPr>
+          <w:rFonts w:ascii="Calibri" w:cs="Calibri" w:eastAsia="Calibri" w:hAnsi="Calibri"/>
+          <w:b w:val="1"/>
+          <w:i w:val="0"/>
+          <w:smallCaps w:val="0"/>
+          <w:strike w:val="0"/>
+          <w:color w:val="000000"/>
+          <w:sz w:val="24"/>
+          <w:szCs w:val="24"/>
+          <w:u w:val="none"/>
+          <w:shd w:fill="auto" w:val="clear"/>
+          <w:vertAlign w:val="baseline"/>
+          <w:rtl w:val="0"/>
+        </w:rPr>
+        <w:t xml:space="preserve">Contratadas </w:t>
+      </w:r>
+      <w:r>
+        <w:rPr>
+          <w:rFonts w:ascii="Calibri" w:cs="Calibri" w:eastAsia="Calibri" w:hAnsi="Calibri"/>
+          <w:b w:val="0"/>
+          <w:i w:val="0"/>
+          <w:smallCaps w:val="0"/>
+          <w:strike w:val="0"/>
+          <w:color w:val="000000"/>
+          <w:sz w:val="24"/>
+          <w:szCs w:val="24"/>
+          <w:u w:val="none"/>
+          <w:shd w:fill="auto" w:val="clear"/>
+          <w:vertAlign w:val="baseline"/>
+          <w:rtl w:val="0"/>
+        </w:rPr>
+        <w:t xml:space="preserve">uma atividade meio e não de resultado, fica estabelecido que os honorários e sucumbências avançados nos itens anteriores sempre serão devidos, independentemente do resultado da ação.</w:t>
+      </w:r>
+    </w:p>
+    <w:p>
+      <w:pPr>
+        <w:keepNext w:val="0"/>
+        <w:keepLines w:val="0"/>
+        <w:pageBreakBefore w:val="0"/>
+        <w:widowControl w:val="1"/>
+        <w:pBdr>
+          <w:top w:space="0" w:sz="0" w:val="nil"/>
+          <w:left w:space="0" w:sz="0" w:val="nil"/>
+          <w:bottom w:space="0" w:sz="0" w:val="nil"/>
+          <w:right w:space="0" w:sz="0" w:val="nil"/>
+          <w:between w:space="0" w:sz="0" w:val="nil"/>
+        </w:pBdr>
+        <w:shd w:fill="auto" w:val="clear"/>
+        <w:spacing w:after="0" w:before="0" w:line="240" w:lineRule="auto"/>
+        <w:ind w:left="708" w:right="0" w:firstLine="0"/>
+        <w:jc w:val="left"/>
+        <w:rPr>
+          <w:rFonts w:ascii="Calibri" w:cs="Calibri" w:eastAsia="Calibri" w:hAnsi="Calibri"/>
+          <w:b w:val="0"/>
+          <w:i w:val="0"/>
+          <w:smallCaps w:val="0"/>
+          <w:strike w:val="0"/>
+          <w:color w:val="000000"/>
+          <w:sz w:val="24"/>
+          <w:szCs w:val="24"/>
+          <w:u w:val="none"/>
+          <w:shd w:fill="auto" w:val="clear"/>
+          <w:vertAlign w:val="baseline"/>
+        </w:rPr>
+      </w:pPr>
+      <w:r>
+        <w:rPr>
+          <w:rtl w:val="0"/>
+        </w:rPr>
+      </w:r>
+    </w:p>
+    <w:p>
+      <w:pPr>
+        <w:keepNext w:val="0"/>
+        <w:keepLines w:val="0"/>
+        <w:pageBreakBefore w:val="0"/>
+        <w:widowControl w:val="1"/>
+        <w:numPr>
+          <w:ilvl w:val="1"/>
+          <w:numId w:val="2"/>
+        </w:numPr>
+        <w:pBdr>
+          <w:top w:space="0" w:sz="0" w:val="nil"/>
+          <w:left w:space="0" w:sz="0" w:val="nil"/>
+          <w:bottom w:space="0" w:sz="0" w:val="nil"/>
+          <w:right w:space="0" w:sz="0" w:val="nil"/>
+          <w:between w:space="0" w:sz="0" w:val="nil"/>
+        </w:pBdr>
+        <w:shd w:fill="auto" w:val="clear"/>
+        <w:spacing w:after="0" w:before="0" w:line="240" w:lineRule="auto"/>
+        <w:ind w:left="567" w:right="0" w:hanging="567"/>
+        <w:jc w:val="both"/>
+        <w:rPr>
+          <w:rFonts w:ascii="Calibri" w:cs="Calibri" w:eastAsia="Calibri" w:hAnsi="Calibri"/>
+          <w:b w:val="0"/>
+          <w:i w:val="0"/>
+          <w:smallCaps w:val="0"/>
+          <w:strike w:val="0"/>
+          <w:color w:val="000000"/>
+          <w:sz w:val="24"/>
+          <w:szCs w:val="24"/>
+          <w:u w:val="none"/>
+          <w:shd w:fill="auto" w:val="clear"/>
+          <w:vertAlign w:val="baseline"/>
+        </w:rPr>
+      </w:pPr>
+      <w:r>
+        <w:rPr>
+          <w:rFonts w:ascii="Calibri" w:cs="Calibri" w:eastAsia="Calibri" w:hAnsi="Calibri"/>
+          <w:b w:val="0"/>
+          <w:i w:val="0"/>
+          <w:smallCaps w:val="0"/>
+          <w:strike w:val="0"/>
+          <w:color w:val="000000"/>
+          <w:sz w:val="24"/>
+          <w:szCs w:val="24"/>
+          <w:u w:val="none"/>
+          <w:shd w:fill="auto" w:val="clear"/>
+          <w:vertAlign w:val="baseline"/>
+          <w:rtl w:val="0"/>
+        </w:rPr>
+        <w:t xml:space="preserve">Em caso de desistência da ação ou da contratação dos serviços prestados pela </w:t>
+      </w:r>
+      <w:r>
+        <w:rPr>
+          <w:rFonts w:ascii="Calibri" w:cs="Calibri" w:eastAsia="Calibri" w:hAnsi="Calibri"/>
+          <w:b w:val="1"/>
+          <w:i w:val="0"/>
+          <w:smallCaps w:val="0"/>
+          <w:strike w:val="0"/>
+          <w:color w:val="000000"/>
+          <w:sz w:val="24"/>
+          <w:szCs w:val="24"/>
+          <w:u w:val="none"/>
+          <w:shd w:fill="auto" w:val="clear"/>
+          <w:vertAlign w:val="baseline"/>
+          <w:rtl w:val="0"/>
+        </w:rPr>
+        <w:t xml:space="preserve">Contratada</w:t>
+      </w:r>
+      <w:r>
+        <w:rPr>
+          <w:rFonts w:ascii="Calibri" w:cs="Calibri" w:eastAsia="Calibri" w:hAnsi="Calibri"/>
+          <w:b w:val="0"/>
+          <w:i w:val="0"/>
+          <w:smallCaps w:val="0"/>
+          <w:strike w:val="0"/>
+          <w:color w:val="000000"/>
+          <w:sz w:val="24"/>
+          <w:szCs w:val="24"/>
+          <w:u w:val="none"/>
+          <w:shd w:fill="auto" w:val="clear"/>
+          <w:vertAlign w:val="baseline"/>
+          <w:rtl w:val="0"/>
+        </w:rPr>
+        <w:t xml:space="preserve">, a </w:t>
+      </w:r>
+      <w:r>
+        <w:rPr>
+          <w:rFonts w:ascii="Calibri" w:cs="Calibri" w:eastAsia="Calibri" w:hAnsi="Calibri"/>
+          <w:b w:val="1"/>
+          <w:i w:val="0"/>
+          <w:smallCaps w:val="0"/>
+          <w:strike w:val="0"/>
+          <w:color w:val="000000"/>
+          <w:sz w:val="24"/>
+          <w:szCs w:val="24"/>
+          <w:u w:val="none"/>
+          <w:shd w:fill="auto" w:val="clear"/>
+          <w:vertAlign w:val="baseline"/>
+          <w:rtl w:val="0"/>
+        </w:rPr>
+        <w:t xml:space="preserve">Contratante</w:t>
+      </w:r>
+      <w:r>
+        <w:rPr>
+          <w:rFonts w:ascii="Calibri" w:cs="Calibri" w:eastAsia="Calibri" w:hAnsi="Calibri"/>
+          <w:b w:val="0"/>
+          <w:i w:val="0"/>
+          <w:smallCaps w:val="0"/>
+          <w:strike w:val="0"/>
+          <w:color w:val="000000"/>
+          <w:sz w:val="24"/>
+          <w:szCs w:val="24"/>
+          <w:u w:val="none"/>
+          <w:shd w:fill="auto" w:val="clear"/>
+          <w:vertAlign w:val="baseline"/>
+          <w:rtl w:val="0"/>
+        </w:rPr>
+        <w:t xml:space="preserve"> deverá pagar à </w:t>
+      </w:r>
+      <w:r>
+        <w:rPr>
+          <w:rFonts w:ascii="Calibri" w:cs="Calibri" w:eastAsia="Calibri" w:hAnsi="Calibri"/>
+          <w:b w:val="1"/>
+          <w:i w:val="0"/>
+          <w:smallCaps w:val="0"/>
+          <w:strike w:val="0"/>
+          <w:color w:val="000000"/>
+          <w:sz w:val="24"/>
+          <w:szCs w:val="24"/>
+          <w:u w:val="none"/>
+          <w:shd w:fill="auto" w:val="clear"/>
+          <w:vertAlign w:val="baseline"/>
+          <w:rtl w:val="0"/>
+        </w:rPr>
+        <w:t xml:space="preserve">Contratada </w:t>
+      </w:r>
+      <w:r>
+        <w:rPr>
+          <w:rFonts w:ascii="Calibri" w:cs="Calibri" w:eastAsia="Calibri" w:hAnsi="Calibri"/>
+          <w:b w:val="0"/>
+          <w:i w:val="0"/>
+          <w:smallCaps w:val="0"/>
+          <w:strike w:val="0"/>
+          <w:color w:val="000000"/>
+          <w:sz w:val="24"/>
+          <w:szCs w:val="24"/>
+          <w:u w:val="none"/>
+          <w:shd w:fill="auto" w:val="clear"/>
+          <w:vertAlign w:val="baseline"/>
+          <w:rtl w:val="0"/>
+        </w:rPr>
+        <w:t xml:space="preserve">os valores em aberto, acrescidos da multa no importe de </w:t>
+      </w:r>
+      <w:r>
+        <w:rPr>
+          <w:rFonts w:ascii="Calibri" w:cs="Calibri" w:eastAsia="Calibri" w:hAnsi="Calibri"/>
+          <w:b w:val="1"/>
+          <w:sz w:val="24"/>
+          <w:szCs w:val="24"/>
+          <w:rtl w:val="0"/>
+        </w:rPr>
+        <w:t xml:space="preserve">{{currency}}</w:t>
+      </w:r>
+      <w:r>
+        <w:rPr>
+          <w:rFonts w:ascii="Calibri" w:cs="Calibri" w:eastAsia="Calibri" w:hAnsi="Calibri"/>
+          <w:b w:val="1"/>
+          <w:i w:val="0"/>
+          <w:smallCaps w:val="0"/>
+          <w:strike w:val="0"/>
+          <w:color w:val="000000"/>
+          <w:sz w:val="24"/>
+          <w:szCs w:val="24"/>
+          <w:u w:val="none"/>
+          <w:shd w:fill="auto" w:val="clear"/>
+          <w:vertAlign w:val="baseline"/>
+          <w:rtl w:val="0"/>
+        </w:rPr>
+        <w:t xml:space="preserve"> 5.000,00 (Cinco mil reais), </w:t>
+      </w:r>
+      <w:r>
+        <w:rPr>
+          <w:rFonts w:ascii="Calibri" w:cs="Calibri" w:eastAsia="Calibri" w:hAnsi="Calibri"/>
+          <w:b w:val="0"/>
+          <w:i w:val="0"/>
+          <w:smallCaps w:val="0"/>
+          <w:strike w:val="0"/>
+          <w:color w:val="000000"/>
+          <w:sz w:val="24"/>
+          <w:szCs w:val="24"/>
+          <w:u w:val="none"/>
+          <w:shd w:fill="auto" w:val="clear"/>
+          <w:vertAlign w:val="baseline"/>
+          <w:rtl w:val="0"/>
+        </w:rPr>
+        <w:t xml:space="preserve">a título indenizatório</w:t>
+      </w:r>
+      <w:r>
+        <w:rPr>
+          <w:rFonts w:ascii="Calibri" w:cs="Calibri" w:eastAsia="Calibri" w:hAnsi="Calibri"/>
+          <w:b w:val="1"/>
+          <w:i w:val="0"/>
+          <w:smallCaps w:val="0"/>
+          <w:strike w:val="0"/>
+          <w:color w:val="000000"/>
+          <w:sz w:val="24"/>
+          <w:szCs w:val="24"/>
+          <w:u w:val="none"/>
+          <w:shd w:fill="auto" w:val="clear"/>
+          <w:vertAlign w:val="baseline"/>
+          <w:rtl w:val="0"/>
+        </w:rPr>
+        <w:t xml:space="preserve">, </w:t>
+      </w:r>
+      <w:r>
+        <w:rPr>
+          <w:rFonts w:ascii="Calibri" w:cs="Calibri" w:eastAsia="Calibri" w:hAnsi="Calibri"/>
+          <w:b w:val="0"/>
+          <w:i w:val="0"/>
+          <w:smallCaps w:val="0"/>
+          <w:strike w:val="0"/>
+          <w:color w:val="000000"/>
+          <w:sz w:val="24"/>
+          <w:szCs w:val="24"/>
+          <w:u w:val="none"/>
+          <w:shd w:fill="auto" w:val="clear"/>
+          <w:vertAlign w:val="baseline"/>
+          <w:rtl w:val="0"/>
+        </w:rPr>
+        <w:t xml:space="preserve">cujo valor será corrigido mensalmente pelo Índice Geral de Preços de Mercado – IGP-M, disponibilizado pela Fundação Getúlio Vargas, ou outro índice vigente à época que venha a substituí-lo, servindo este instrumento como título executivo extrajudicial nos termos do art. 784, do Código de Processo Civil.</w:t>
+      </w:r>
+    </w:p>
+    <w:p>
+      <w:pPr>
+        <w:pStyle w:val="Heading1"/>
+        <w:jc w:val="both"/>
+        <w:rPr>
+          <w:rFonts w:ascii="Calibri" w:cs="Calibri" w:eastAsia="Calibri" w:hAnsi="Calibri"/>
+          <w:sz w:val="22"/>
+          <w:szCs w:val="22"/>
+        </w:rPr>
+      </w:pPr>
+      <w:r>
+        <w:rPr>
+          <w:rtl w:val="0"/>
+        </w:rPr>
+      </w:r>
+    </w:p>
+    <w:p>
+      <w:pPr>
+        <w:shd w:fill="f2dbdb" w:val="clear"/>
+        <w:ind w:firstLine="567"/>
+        <w:rPr>
+          <w:rFonts w:ascii="Calibri" w:cs="Calibri" w:eastAsia="Calibri" w:hAnsi="Calibri"/>
+          <w:b w:val="1"/>
+          <w:sz w:val="26"/>
+          <w:szCs w:val="26"/>
+        </w:rPr>
+      </w:pPr>
+      <w:r>
+        <w:rPr>
+          <w:rFonts w:ascii="Calibri" w:cs="Calibri" w:eastAsia="Calibri" w:hAnsi="Calibri"/>
+          <w:b w:val="1"/>
+          <w:sz w:val="26"/>
+          <w:szCs w:val="26"/>
+          <w:rtl w:val="0"/>
+        </w:rPr>
+        <w:t xml:space="preserve">|Cláusula Quarta - Das Despesas</w:t>
+      </w:r>
+    </w:p>
+    <w:p>
+      <w:pPr>
+        <w:pStyle w:val="Heading1"/>
+        <w:ind w:left="567" w:firstLine="0"/>
+        <w:jc w:val="both"/>
+        <w:rPr>
+          <w:rFonts w:ascii="Calibri" w:cs="Calibri" w:eastAsia="Calibri" w:hAnsi="Calibri"/>
+          <w:b w:val="0"/>
+        </w:rPr>
+      </w:pPr>
+      <w:r>
+        <w:rPr>
+          <w:rtl w:val="0"/>
+        </w:rPr>
+      </w:r>
+    </w:p>
+    <w:p>
+      <w:pPr>
+        <w:keepNext w:val="0"/>
+        <w:keepLines w:val="0"/>
+        <w:pageBreakBefore w:val="0"/>
+        <w:widowControl w:val="1"/>
+        <w:numPr>
+          <w:ilvl w:val="0"/>
+          <w:numId w:val="2"/>
+        </w:numPr>
+        <w:pBdr>
+          <w:top w:space="0" w:sz="0" w:val="nil"/>
+          <w:left w:space="0" w:sz="0" w:val="nil"/>
+          <w:bottom w:space="0" w:sz="0" w:val="nil"/>
+          <w:right w:space="0" w:sz="0" w:val="nil"/>
+          <w:between w:space="0" w:sz="0" w:val="nil"/>
+        </w:pBdr>
+        <w:shd w:fill="auto" w:val="clear"/>
+        <w:tabs>
+          <w:tab w:val="left" w:leader="none" w:pos="567"/>
+        </w:tabs>
+        <w:spacing w:after="0" w:before="0" w:line="240" w:lineRule="auto"/>
+        <w:ind w:left="567" w:right="0" w:hanging="567"/>
+        <w:jc w:val="both"/>
+        <w:rPr>
+          <w:rFonts w:ascii="Calibri" w:cs="Calibri" w:eastAsia="Calibri" w:hAnsi="Calibri"/>
+          <w:b w:val="1"/>
+          <w:i w:val="0"/>
+          <w:smallCaps w:val="0"/>
+          <w:strike w:val="0"/>
+          <w:color w:val="000000"/>
+          <w:sz w:val="24"/>
+          <w:szCs w:val="24"/>
+          <w:u w:val="none"/>
+          <w:shd w:fill="auto" w:val="clear"/>
+          <w:vertAlign w:val="baseline"/>
+        </w:rPr>
+      </w:pPr>
+      <w:r>
+        <w:rPr>
+          <w:rFonts w:ascii="Calibri" w:cs="Calibri" w:eastAsia="Calibri" w:hAnsi="Calibri"/>
+          <w:b w:val="0"/>
+          <w:i w:val="0"/>
+          <w:smallCaps w:val="0"/>
+          <w:strike w:val="0"/>
+          <w:color w:val="000000"/>
+          <w:sz w:val="24"/>
+          <w:szCs w:val="24"/>
+          <w:u w:val="none"/>
+          <w:shd w:fill="auto" w:val="clear"/>
+          <w:vertAlign w:val="baseline"/>
+          <w:rtl w:val="0"/>
+        </w:rPr>
+        <w:t xml:space="preserve">Todas as despesas efetuadas pela </w:t>
+      </w:r>
+      <w:r>
+        <w:rPr>
+          <w:rFonts w:ascii="Calibri" w:cs="Calibri" w:eastAsia="Calibri" w:hAnsi="Calibri"/>
+          <w:b w:val="1"/>
+          <w:i w:val="0"/>
+          <w:smallCaps w:val="0"/>
+          <w:strike w:val="0"/>
+          <w:color w:val="000000"/>
+          <w:sz w:val="24"/>
+          <w:szCs w:val="24"/>
+          <w:u w:val="none"/>
+          <w:shd w:fill="auto" w:val="clear"/>
+          <w:vertAlign w:val="baseline"/>
+          <w:rtl w:val="0"/>
+        </w:rPr>
+        <w:t xml:space="preserve">Contratada</w:t>
+      </w:r>
+      <w:r>
+        <w:rPr>
+          <w:rFonts w:ascii="Calibri" w:cs="Calibri" w:eastAsia="Calibri" w:hAnsi="Calibri"/>
+          <w:b w:val="0"/>
+          <w:i w:val="0"/>
+          <w:smallCaps w:val="0"/>
+          <w:strike w:val="0"/>
+          <w:color w:val="000000"/>
+          <w:sz w:val="24"/>
+          <w:szCs w:val="24"/>
+          <w:u w:val="none"/>
+          <w:shd w:fill="auto" w:val="clear"/>
+          <w:vertAlign w:val="baseline"/>
+          <w:rtl w:val="0"/>
+        </w:rPr>
+        <w:t xml:space="preserve">, ligadas direta ou indiretamente com o objeto deste instrumento, incluindo-se fotocópias, emolumentos, viagens, custas, custas processuais judiciais, periciais e honorários advocatícios da parte contrária, entre outros, ficarão a cargo do </w:t>
+      </w:r>
+      <w:r>
+        <w:rPr>
+          <w:rFonts w:ascii="Calibri" w:cs="Calibri" w:eastAsia="Calibri" w:hAnsi="Calibri"/>
+          <w:b w:val="1"/>
+          <w:i w:val="0"/>
+          <w:smallCaps w:val="0"/>
+          <w:strike w:val="0"/>
+          <w:color w:val="000000"/>
+          <w:sz w:val="24"/>
+          <w:szCs w:val="24"/>
+          <w:u w:val="none"/>
+          <w:shd w:fill="auto" w:val="clear"/>
+          <w:vertAlign w:val="baseline"/>
+          <w:rtl w:val="0"/>
+        </w:rPr>
+        <w:t xml:space="preserve">Contratante</w:t>
+      </w:r>
+      <w:r>
+        <w:rPr>
+          <w:rFonts w:ascii="Calibri" w:cs="Calibri" w:eastAsia="Calibri" w:hAnsi="Calibri"/>
+          <w:b w:val="0"/>
+          <w:i w:val="0"/>
+          <w:smallCaps w:val="0"/>
+          <w:strike w:val="0"/>
+          <w:color w:val="000000"/>
+          <w:sz w:val="24"/>
+          <w:szCs w:val="24"/>
+          <w:u w:val="none"/>
+          <w:shd w:fill="auto" w:val="clear"/>
+          <w:vertAlign w:val="baseline"/>
+          <w:rtl w:val="0"/>
+        </w:rPr>
+        <w:t xml:space="preserve">, e não serão descontados no valor a ser recebido pela </w:t>
+      </w:r>
+      <w:r>
+        <w:rPr>
+          <w:rFonts w:ascii="Calibri" w:cs="Calibri" w:eastAsia="Calibri" w:hAnsi="Calibri"/>
+          <w:b w:val="1"/>
+          <w:i w:val="0"/>
+          <w:smallCaps w:val="0"/>
+          <w:strike w:val="0"/>
+          <w:color w:val="000000"/>
+          <w:sz w:val="24"/>
+          <w:szCs w:val="24"/>
+          <w:u w:val="none"/>
+          <w:shd w:fill="auto" w:val="clear"/>
+          <w:vertAlign w:val="baseline"/>
+          <w:rtl w:val="0"/>
+        </w:rPr>
+        <w:t xml:space="preserve">Contratada</w:t>
+      </w:r>
+      <w:r>
+        <w:rPr>
+          <w:rFonts w:ascii="Calibri" w:cs="Calibri" w:eastAsia="Calibri" w:hAnsi="Calibri"/>
+          <w:b w:val="0"/>
+          <w:i w:val="0"/>
+          <w:smallCaps w:val="0"/>
+          <w:strike w:val="0"/>
+          <w:color w:val="000000"/>
+          <w:sz w:val="24"/>
+          <w:szCs w:val="24"/>
+          <w:u w:val="none"/>
+          <w:shd w:fill="auto" w:val="clear"/>
+          <w:vertAlign w:val="baseline"/>
+          <w:rtl w:val="0"/>
+        </w:rPr>
+        <w:t xml:space="preserve">, conforme disposto no Item 3, da Cláusula Terceira deste Instrumento Contratual.</w:t>
+      </w:r>
+      <w:r>
+        <w:rPr>
+          <w:rtl w:val="0"/>
+        </w:rPr>
+      </w:r>
+    </w:p>
+    <w:p>
+      <w:pPr>
+        <w:jc w:val="both"/>
+        <w:rPr>
+          <w:rFonts w:ascii="Calibri" w:cs="Calibri" w:eastAsia="Calibri" w:hAnsi="Calibri"/>
+          <w:sz w:val="24"/>
+          <w:szCs w:val="24"/>
+        </w:rPr>
+      </w:pPr>
+      <w:r>
+        <w:rPr>
+          <w:rtl w:val="0"/>
+        </w:rPr>
+      </w:r>
+    </w:p>
+    <w:p>
+      <w:pPr>
+        <w:jc w:val="both"/>
+        <w:rPr>
+          <w:rFonts w:ascii="Calibri" w:cs="Calibri" w:eastAsia="Calibri" w:hAnsi="Calibri"/>
+          <w:sz w:val="24"/>
+          <w:szCs w:val="24"/>
+        </w:rPr>
+      </w:pPr>
+      <w:r>
+        <w:rPr>
+          <w:rFonts w:ascii="Calibri" w:cs="Calibri" w:eastAsia="Calibri" w:hAnsi="Calibri"/>
+          <w:b w:val="1"/>
+          <w:sz w:val="24"/>
+          <w:szCs w:val="24"/>
+          <w:rtl w:val="0"/>
+        </w:rPr>
+        <w:t xml:space="preserve">Parágrafo Único - </w:t>
+      </w:r>
+      <w:r>
+        <w:rPr>
+          <w:rFonts w:ascii="Calibri" w:cs="Calibri" w:eastAsia="Calibri" w:hAnsi="Calibri"/>
+          <w:sz w:val="24"/>
+          <w:szCs w:val="24"/>
+          <w:rtl w:val="0"/>
+        </w:rPr>
+        <w:t xml:space="preserve">Todas as despesas serão acompanhadas de RECIBO, devidamente preparado e assinado pela </w:t>
+      </w:r>
+      <w:r>
+        <w:rPr>
+          <w:rFonts w:ascii="Calibri" w:cs="Calibri" w:eastAsia="Calibri" w:hAnsi="Calibri"/>
+          <w:b w:val="1"/>
+          <w:sz w:val="24"/>
+          <w:szCs w:val="24"/>
+          <w:rtl w:val="0"/>
+        </w:rPr>
+        <w:t xml:space="preserve">Contratada</w:t>
+      </w:r>
+      <w:r>
+        <w:rPr>
+          <w:rFonts w:ascii="Calibri" w:cs="Calibri" w:eastAsia="Calibri" w:hAnsi="Calibri"/>
+          <w:sz w:val="24"/>
+          <w:szCs w:val="24"/>
+          <w:rtl w:val="0"/>
+        </w:rPr>
+        <w:t xml:space="preserve"> e deverão ser autorizadas previamente pelo </w:t>
+      </w:r>
+      <w:r>
+        <w:rPr>
+          <w:rFonts w:ascii="Calibri" w:cs="Calibri" w:eastAsia="Calibri" w:hAnsi="Calibri"/>
+          <w:b w:val="1"/>
+          <w:sz w:val="24"/>
+          <w:szCs w:val="24"/>
+          <w:rtl w:val="0"/>
+        </w:rPr>
+        <w:t xml:space="preserve">Contratante</w:t>
+      </w:r>
+      <w:r>
+        <w:rPr>
+          <w:rFonts w:ascii="Calibri" w:cs="Calibri" w:eastAsia="Calibri" w:hAnsi="Calibri"/>
+          <w:sz w:val="24"/>
+          <w:szCs w:val="24"/>
+          <w:rtl w:val="0"/>
+        </w:rPr>
+        <w:t xml:space="preserve">.</w:t>
+      </w:r>
+    </w:p>
+    <w:p>
+      <w:pPr>
+        <w:jc w:val="both"/>
+        <w:rPr>
+          <w:rFonts w:ascii="Calibri" w:cs="Calibri" w:eastAsia="Calibri" w:hAnsi="Calibri"/>
+          <w:sz w:val="24"/>
+          <w:szCs w:val="24"/>
+        </w:rPr>
+      </w:pPr>
+      <w:r>
+        <w:rPr>
+          <w:rtl w:val="0"/>
+        </w:rPr>
+      </w:r>
+    </w:p>
+    <w:p>
+      <w:pPr>
+        <w:keepNext w:val="0"/>
+        <w:keepLines w:val="0"/>
+        <w:pageBreakBefore w:val="0"/>
+        <w:widowControl w:val="1"/>
+        <w:numPr>
+          <w:ilvl w:val="1"/>
+          <w:numId w:val="2"/>
         </w:numPr>
         <w:pBdr>
           <w:top w:space="0" w:sz="0" w:val="nil"/>
@@ -2001,7 +2001,7 @@
         <w:widowControl w:val="1"/>
         <w:numPr>
           <w:ilvl w:val="1"/>
-          <w:numId w:val="1"/>
+          <w:numId w:val="2"/>
         </w:numPr>
         <w:pBdr>
           <w:top w:space="0" w:sz="0" w:val="nil"/>
@@ -2168,7 +2168,7 @@
         <w:pStyle w:val="Heading1"/>
         <w:numPr>
           <w:ilvl w:val="0"/>
-          <w:numId w:val="1"/>
+          <w:numId w:val="2"/>
         </w:numPr>
         <w:ind w:left="567" w:hanging="567"/>
         <w:jc w:val="both"/>
@@ -2232,7 +2232,7 @@
         <w:widowControl w:val="1"/>
         <w:numPr>
           <w:ilvl w:val="0"/>
-          <w:numId w:val="1"/>
+          <w:numId w:val="2"/>
         </w:numPr>
         <w:pBdr>
           <w:top w:space="0" w:sz="0" w:val="nil"/>
@@ -2467,7 +2467,7 @@
         <w:widowControl w:val="1"/>
         <w:numPr>
           <w:ilvl w:val="0"/>
-          <w:numId w:val="1"/>
+          <w:numId w:val="2"/>
         </w:numPr>
         <w:pBdr>
           <w:top w:space="0" w:sz="0" w:val="nil"/>
@@ -2719,11 +2719,20 @@
       <w:r>
         <w:rPr>
           <w:rFonts w:ascii="Calibri" w:cs="Calibri" w:eastAsia="Calibri" w:hAnsi="Calibri"/>
-          <w:sz w:val="24"/>
-          <w:szCs w:val="24"/>
-          <w:rtl w:val="0"/>
-        </w:rPr>
-        <w:t xml:space="preserve">CPF/MF nº {{cpf}}</w:t>
+          <w:b w:val="1"/>
+          <w:sz w:val="24"/>
+          <w:szCs w:val="24"/>
+          <w:rtl w:val="0"/>
+        </w:rPr>
+        <w:t xml:space="preserve">{{assinatura}}</w:t>
+      </w:r>
+      <w:r>
+        <w:rPr>
+          <w:rFonts w:ascii="Calibri" w:cs="Calibri" w:eastAsia="Calibri" w:hAnsi="Calibri"/>
+          <w:sz w:val="24"/>
+          <w:szCs w:val="24"/>
+          <w:rtl w:val="0"/>
+        </w:rPr>
         <w:tab/>
         <w:tab/>
         <w:tab/>
@@ -3427,6 +3436,102 @@
 <w:numbering xmlns:mc="http://schemas.openxmlformats.org/markup-compatibility/2006" xmlns:o="urn:schemas-microsoft-com:office:office" xmlns:r="http://schemas.openxmlformats.org/officeDocument/2006/relationships" xmlns:m="http://schemas.openxmlformats.org/officeDocument/2006/math" xmlns:v="urn:schemas-microsoft-com:vml" xmlns:wp="http://schemas.openxmlformats.org/drawingml/2006/wordprocessingDrawing" xmlns:w10="urn:schemas-microsoft-com:office:word" xmlns:w="http://schemas.openxmlformats.org/wordprocessingml/2006/main" xmlns:wne="http://schemas.microsoft.com/office/word/2006/wordml" xmlns:sl="http://schemas.openxmlformats.org/schemaLibrary/2006/main" xmlns:a="http://schemas.openxmlformats.org/drawingml/2006/main" xmlns:pic="http://schemas.openxmlformats.org/drawingml/2006/picture" xmlns:c="http://schemas.openxmlformats.org/drawingml/2006/chart" xmlns:lc="http://schemas.openxmlformats.org/drawingml/2006/lockedCanvas" xmlns:dgm="http://schemas.openxmlformats.org/drawingml/2006/diagram" xmlns:wps="http://schemas.microsoft.com/office/word/2010/wordprocessingShape" xmlns:wpg="http://schemas.microsoft.com/office/word/2010/wordprocessingGroup" xmlns:w14="http://schemas.microsoft.com/office/word/2010/wordml" xmlns:w15="http://schemas.microsoft.com/office/word/2012/wordml" xmlns:w16="http://schemas.microsoft.com/office/word/2018/wordml" xmlns:w16cex="http://schemas.microsoft.com/office/word/2018/wordml/cex" xmlns:w16cid="http://schemas.microsoft.com/office/word/2016/wordml/cid" xmlns="http://schemas.microsoft.com/office/tasks/2019/documenttasks" xmlns:cr="http://schemas.microsoft.com/office/comments/2020/reactions">
   <w:abstractNum w:abstractNumId="1">
     <w:lvl w:ilvl="0">
+      <w:start w:val="1"/>
+      <w:numFmt w:val="lowerLetter"/>
+      <w:lvlText w:val="%1)"/>
+      <w:lvlJc w:val="left"/>
+      <w:pPr>
+        <w:ind w:left="1287" w:hanging="360.0000000000001"/>
+      </w:pPr>
+      <w:rPr>
+        <w:rFonts w:ascii="Calibri" w:cs="Calibri" w:eastAsia="Calibri" w:hAnsi="Calibri"/>
+        <w:sz w:val="24"/>
+        <w:szCs w:val="24"/>
+      </w:rPr>
+    </w:lvl>
+    <w:lvl w:ilvl="1">
+      <w:start w:val="1"/>
+      <w:numFmt w:val="lowerLetter"/>
+      <w:lvlText w:val="%2."/>
+      <w:lvlJc w:val="left"/>
+      <w:pPr>
+        <w:ind w:left="2007" w:hanging="360"/>
+      </w:pPr>
+      <w:rPr/>
+    </w:lvl>
+    <w:lvl w:ilvl="2">
+      <w:start w:val="1"/>
+      <w:numFmt w:val="lowerRoman"/>
+      <w:lvlText w:val="%3."/>
+      <w:lvlJc w:val="right"/>
+      <w:pPr>
+        <w:ind w:left="2727" w:hanging="180"/>
+      </w:pPr>
+      <w:rPr/>
+    </w:lvl>
+    <w:lvl w:ilvl="3">
+      <w:start w:val="1"/>
+      <w:numFmt w:val="decimal"/>
+      <w:lvlText w:val="%4."/>
+      <w:lvlJc w:val="left"/>
+      <w:pPr>
+        <w:ind w:left="3447" w:hanging="360"/>
+      </w:pPr>
+      <w:rPr/>
+    </w:lvl>
+    <w:lvl w:ilvl="4">
+      <w:start w:val="1"/>
+      <w:numFmt w:val="lowerLetter"/>
+      <w:lvlText w:val="%5."/>
+      <w:lvlJc w:val="left"/>
+      <w:pPr>
+        <w:ind w:left="4167" w:hanging="360"/>
+      </w:pPr>
+      <w:rPr/>
+    </w:lvl>
+    <w:lvl w:ilvl="5">
+      <w:start w:val="1"/>
+      <w:numFmt w:val="lowerRoman"/>
+      <w:lvlText w:val="%6."/>
+      <w:lvlJc w:val="right"/>
+      <w:pPr>
+        <w:ind w:left="4887" w:hanging="180"/>
+      </w:pPr>
+      <w:rPr/>
+    </w:lvl>
+    <w:lvl w:ilvl="6">
+      <w:start w:val="1"/>
+      <w:numFmt w:val="decimal"/>
+      <w:lvlText w:val="%7."/>
+      <w:lvlJc w:val="left"/>
+      <w:pPr>
+        <w:ind w:left="5607" w:hanging="360"/>
+      </w:pPr>
+      <w:rPr/>
+    </w:lvl>
+    <w:lvl w:ilvl="7">
+      <w:start w:val="1"/>
+      <w:numFmt w:val="lowerLetter"/>
+      <w:lvlText w:val="%8."/>
+      <w:lvlJc w:val="left"/>
+      <w:pPr>
+        <w:ind w:left="6327" w:hanging="360"/>
+      </w:pPr>
+      <w:rPr/>
+    </w:lvl>
+    <w:lvl w:ilvl="8">
+      <w:start w:val="1"/>
+      <w:numFmt w:val="lowerRoman"/>
+      <w:lvlText w:val="%9."/>
+      <w:lvlJc w:val="right"/>
+      <w:pPr>
+        <w:ind w:left="7047" w:hanging="180"/>
+      </w:pPr>
+      <w:rPr/>
+    </w:lvl>
+  </w:abstractNum>
+  <w:abstractNum w:abstractNumId="2">
+    <w:lvl w:ilvl="0">
       <w:start w:val="2"/>
       <w:numFmt w:val="decimal"/>
       <w:lvlText w:val="%1"/>
@@ -3521,7 +3626,7 @@
       <w:rPr/>
     </w:lvl>
   </w:abstractNum>
-  <w:abstractNum w:abstractNumId="2">
+  <w:abstractNum w:abstractNumId="3">
     <w:lvl w:ilvl="0">
       <w:start w:val="1"/>
       <w:numFmt w:val="decimal"/>
@@ -3645,102 +3750,6 @@
         <w:sz w:val="26"/>
         <w:szCs w:val="26"/>
       </w:rPr>
-    </w:lvl>
-  </w:abstractNum>
-  <w:abstractNum w:abstractNumId="3">
-    <w:lvl w:ilvl="0">
-      <w:start w:val="1"/>
-      <w:numFmt w:val="lowerLetter"/>
-      <w:lvlText w:val="%1)"/>
-      <w:lvlJc w:val="left"/>
-      <w:pPr>
-        <w:ind w:left="1287" w:hanging="360.0000000000001"/>
-      </w:pPr>
-      <w:rPr>
-        <w:rFonts w:ascii="Calibri" w:cs="Calibri" w:eastAsia="Calibri" w:hAnsi="Calibri"/>
-        <w:sz w:val="24"/>
-        <w:szCs w:val="24"/>
-      </w:rPr>
-    </w:lvl>
-    <w:lvl w:ilvl="1">
-      <w:start w:val="1"/>
-      <w:numFmt w:val="lowerLetter"/>
-      <w:lvlText w:val="%2."/>
-      <w:lvlJc w:val="left"/>
-      <w:pPr>
-        <w:ind w:left="2007" w:hanging="360"/>
-      </w:pPr>
-      <w:rPr/>
-    </w:lvl>
-    <w:lvl w:ilvl="2">
-      <w:start w:val="1"/>
-      <w:numFmt w:val="lowerRoman"/>
-      <w:lvlText w:val="%3."/>
-      <w:lvlJc w:val="right"/>
-      <w:pPr>
-        <w:ind w:left="2727" w:hanging="180"/>
-      </w:pPr>
-      <w:rPr/>
-    </w:lvl>
-    <w:lvl w:ilvl="3">
-      <w:start w:val="1"/>
-      <w:numFmt w:val="decimal"/>
-      <w:lvlText w:val="%4."/>
-      <w:lvlJc w:val="left"/>
-      <w:pPr>
-        <w:ind w:left="3447" w:hanging="360"/>
-      </w:pPr>
-      <w:rPr/>
-    </w:lvl>
-    <w:lvl w:ilvl="4">
-      <w:start w:val="1"/>
-      <w:numFmt w:val="lowerLetter"/>
-      <w:lvlText w:val="%5."/>
-      <w:lvlJc w:val="left"/>
-      <w:pPr>
-        <w:ind w:left="4167" w:hanging="360"/>
-      </w:pPr>
-      <w:rPr/>
-    </w:lvl>
-    <w:lvl w:ilvl="5">
-      <w:start w:val="1"/>
-      <w:numFmt w:val="lowerRoman"/>
-      <w:lvlText w:val="%6."/>
-      <w:lvlJc w:val="right"/>
-      <w:pPr>
-        <w:ind w:left="4887" w:hanging="180"/>
-      </w:pPr>
-      <w:rPr/>
-    </w:lvl>
-    <w:lvl w:ilvl="6">
-      <w:start w:val="1"/>
-      <w:numFmt w:val="decimal"/>
-      <w:lvlText w:val="%7."/>
-      <w:lvlJc w:val="left"/>
-      <w:pPr>
-        <w:ind w:left="5607" w:hanging="360"/>
-      </w:pPr>
-      <w:rPr/>
-    </w:lvl>
-    <w:lvl w:ilvl="7">
-      <w:start w:val="1"/>
-      <w:numFmt w:val="lowerLetter"/>
-      <w:lvlText w:val="%8."/>
-      <w:lvlJc w:val="left"/>
-      <w:pPr>
-        <w:ind w:left="6327" w:hanging="360"/>
-      </w:pPr>
-      <w:rPr/>
-    </w:lvl>
-    <w:lvl w:ilvl="8">
-      <w:start w:val="1"/>
-      <w:numFmt w:val="lowerRoman"/>
-      <w:lvlText w:val="%9."/>
-      <w:lvlJc w:val="right"/>
-      <w:pPr>
-        <w:ind w:left="7047" w:hanging="180"/>
-      </w:pPr>
-      <w:rPr/>
     </w:lvl>
   </w:abstractNum>
   <w:num w:numId="1">

</xml_diff>